<commit_message>
solicitud gráfica tema 1 grado 10
</commit_message>
<xml_diff>
--- a/fuentes/contenidos/grado10/guion01/MA_10_01_CO_REC140.docx
+++ b/fuentes/contenidos/grado10/guion01/MA_10_01_CO_REC140.docx
@@ -25,7 +25,7 @@
           <w:b/>
           <w:lang w:val="es-ES_tradnl"/>
         </w:rPr>
-        <w:t>M10B: Contenedores de imágenes</w:t>
+        <w:t>M9B: Posicionar etiquetas en imagen</w:t>
       </w:r>
     </w:p>
     <w:p>
@@ -87,13 +87,15 @@
       </w:pPr>
       <w:r>
         <w:rPr>
-          <w:rFonts w:ascii="Times" w:hAnsi="Times"/>
-          <w:sz w:val="20"/>
-          <w:szCs w:val="20"/>
-          <w:highlight w:val="yellow"/>
-          <w:lang w:val="es-CO"/>
-        </w:rPr>
-        <w:t>GUION MA_10_01_CO</w:t>
+          <w:rFonts w:ascii="Times New Roman" w:hAnsi="Times New Roman" w:cs="Times New Roman"/>
+        </w:rPr>
+        <w:t>MA_</w:t>
+      </w:r>
+      <w:r>
+        <w:rPr>
+          <w:rFonts w:ascii="Times New Roman" w:hAnsi="Times New Roman" w:cs="Times New Roman"/>
+        </w:rPr>
+        <w:t>10_01_CO</w:t>
       </w:r>
     </w:p>
     <w:p>
@@ -243,7 +245,7 @@
           <w:color w:val="000000"/>
           <w:lang w:val="es-CO"/>
         </w:rPr>
-        <w:t>Simetría de la función par</w:t>
+        <w:t>Aprende a identificar una función par</w:t>
       </w:r>
     </w:p>
     <w:p>
@@ -308,93 +310,28 @@
     </w:p>
     <w:p>
       <w:pPr>
-        <w:rPr>
-          <w:rFonts w:ascii="Arial" w:hAnsi="Arial" w:cs="Arial"/>
-          <w:sz w:val="18"/>
-          <w:szCs w:val="18"/>
-          <w:lang w:val="es-CO"/>
-        </w:rPr>
-      </w:pPr>
-      <w:r>
         <w:rPr>
           <w:rFonts w:ascii="Times New Roman" w:hAnsi="Times New Roman" w:cs="Times New Roman"/>
           <w:color w:val="000000"/>
           <w:lang w:val="es-CO"/>
         </w:rPr>
-        <w:t xml:space="preserve">A partir de </w:t>
-      </w:r>
+      </w:pPr>
       <w:r>
         <w:rPr>
           <w:rFonts w:ascii="Times New Roman" w:hAnsi="Times New Roman" w:cs="Times New Roman"/>
           <w:color w:val="000000"/>
           <w:lang w:val="es-CO"/>
         </w:rPr>
-        <w:t>la expresión analítica de una</w:t>
-      </w:r>
-      <w:r>
-        <w:rPr>
-          <w:rFonts w:ascii="Times New Roman" w:hAnsi="Times New Roman" w:cs="Times New Roman"/>
-          <w:color w:val="000000"/>
-          <w:lang w:val="es-CO"/>
-        </w:rPr>
-        <w:t xml:space="preserve"> funci</w:t>
-      </w:r>
-      <w:r>
-        <w:rPr>
-          <w:rFonts w:ascii="Times New Roman" w:hAnsi="Times New Roman" w:cs="Times New Roman"/>
-          <w:color w:val="000000"/>
-          <w:lang w:val="es-CO"/>
-        </w:rPr>
-        <w:t xml:space="preserve">ón, determinar los </w:t>
-      </w:r>
-      <w:r>
-        <w:rPr>
-          <w:rFonts w:ascii="Times New Roman" w:hAnsi="Times New Roman" w:cs="Times New Roman"/>
-          <w:color w:val="000000"/>
-          <w:lang w:val="es-CO"/>
-        </w:rPr>
-        <w:t>sector</w:t>
-      </w:r>
-      <w:r>
-        <w:rPr>
-          <w:rFonts w:ascii="Times New Roman" w:hAnsi="Times New Roman" w:cs="Times New Roman"/>
-          <w:color w:val="000000"/>
-          <w:lang w:val="es-CO"/>
-        </w:rPr>
-        <w:t>es</w:t>
-      </w:r>
-      <w:r>
-        <w:rPr>
-          <w:rFonts w:ascii="Times New Roman" w:hAnsi="Times New Roman" w:cs="Times New Roman"/>
-          <w:color w:val="000000"/>
-          <w:lang w:val="es-CO"/>
-        </w:rPr>
-        <w:t xml:space="preserve"> simétrico</w:t>
-      </w:r>
-      <w:r>
-        <w:rPr>
-          <w:rFonts w:ascii="Times New Roman" w:hAnsi="Times New Roman" w:cs="Times New Roman"/>
-          <w:color w:val="000000"/>
-          <w:lang w:val="es-CO"/>
-        </w:rPr>
-        <w:t>s</w:t>
-      </w:r>
-      <w:r>
-        <w:rPr>
-          <w:rFonts w:ascii="Times New Roman" w:hAnsi="Times New Roman" w:cs="Times New Roman"/>
-          <w:color w:val="000000"/>
-          <w:lang w:val="es-CO"/>
-        </w:rPr>
-        <w:t xml:space="preserve"> para que la función sea par.</w:t>
-      </w:r>
-    </w:p>
-    <w:p>
-      <w:pPr>
-        <w:rPr>
-          <w:rFonts w:ascii="Arial" w:hAnsi="Arial" w:cs="Arial"/>
-          <w:sz w:val="18"/>
-          <w:szCs w:val="18"/>
-          <w:lang w:val="es-CO"/>
+        <w:t>Calcula las imágenes de números opuestos bajo la misma función como indicio para identificar la paridad de la función.</w:t>
+      </w:r>
+    </w:p>
+    <w:p>
+      <w:pPr>
+        <w:rPr>
+          <w:rFonts w:ascii="Arial" w:hAnsi="Arial" w:cs="Arial"/>
+          <w:sz w:val="18"/>
+          <w:szCs w:val="18"/>
+          <w:lang w:val="es-ES_tradnl"/>
         </w:rPr>
       </w:pPr>
     </w:p>
@@ -467,15 +404,38 @@
           <w:lang w:val="es-ES_tradnl"/>
         </w:rPr>
       </w:pPr>
-      <w:r>
-        <w:rPr>
-          <w:rFonts w:ascii="Arial" w:hAnsi="Arial" w:cs="Arial"/>
-          <w:sz w:val="18"/>
-          <w:szCs w:val="18"/>
-          <w:lang w:val="es-ES_tradnl"/>
-        </w:rPr>
-        <w:t>Función par</w:t>
-      </w:r>
+      <w:proofErr w:type="gramStart"/>
+      <w:r>
+        <w:rPr>
+          <w:rFonts w:ascii="Times New Roman" w:hAnsi="Times New Roman" w:cs="Times New Roman"/>
+          <w:lang w:val="es-ES_tradnl"/>
+        </w:rPr>
+        <w:t>función</w:t>
+      </w:r>
+      <w:proofErr w:type="gramEnd"/>
+      <w:r>
+        <w:rPr>
+          <w:rFonts w:ascii="Times New Roman" w:hAnsi="Times New Roman" w:cs="Times New Roman"/>
+          <w:lang w:val="es-ES_tradnl"/>
+        </w:rPr>
+        <w:t xml:space="preserve"> </w:t>
+      </w:r>
+      <w:proofErr w:type="spellStart"/>
+      <w:r>
+        <w:rPr>
+          <w:rFonts w:ascii="Times New Roman" w:hAnsi="Times New Roman" w:cs="Times New Roman"/>
+          <w:lang w:val="es-ES_tradnl"/>
+        </w:rPr>
+        <w:t>par,</w:t>
+      </w:r>
+      <w:r>
+        <w:rPr>
+          <w:rFonts w:ascii="Times New Roman" w:hAnsi="Times New Roman" w:cs="Times New Roman"/>
+          <w:lang w:val="es-ES_tradnl"/>
+        </w:rPr>
+        <w:t>paridad</w:t>
+      </w:r>
+      <w:proofErr w:type="spellEnd"/>
     </w:p>
     <w:p>
       <w:pPr>
@@ -539,9 +499,7 @@
       </w:pPr>
       <w:r>
         <w:rPr>
-          <w:rFonts w:ascii="Arial" w:hAnsi="Arial" w:cs="Arial"/>
-          <w:sz w:val="18"/>
-          <w:szCs w:val="18"/>
+          <w:rFonts w:ascii="Times New Roman" w:hAnsi="Times New Roman" w:cs="Times New Roman"/>
           <w:lang w:val="es-ES_tradnl"/>
         </w:rPr>
         <w:t>5 minutos</w:t>
@@ -1150,15 +1108,6 @@
                 <w:lang w:val="es-ES_tradnl"/>
               </w:rPr>
             </w:pPr>
-            <w:r>
-              <w:rPr>
-                <w:rFonts w:ascii="Arial" w:hAnsi="Arial"/>
-                <w:sz w:val="16"/>
-                <w:szCs w:val="16"/>
-                <w:lang w:val="es-ES_tradnl"/>
-              </w:rPr>
-              <w:t>X</w:t>
-            </w:r>
           </w:p>
         </w:tc>
       </w:tr>
@@ -1396,6 +1345,15 @@
                 <w:lang w:val="es-ES_tradnl"/>
               </w:rPr>
             </w:pPr>
+            <w:r>
+              <w:rPr>
+                <w:rFonts w:ascii="Arial" w:hAnsi="Arial"/>
+                <w:sz w:val="16"/>
+                <w:szCs w:val="16"/>
+                <w:lang w:val="es-ES_tradnl"/>
+              </w:rPr>
+              <w:t>X</w:t>
+            </w:r>
           </w:p>
         </w:tc>
         <w:tc>
@@ -2154,7 +2112,7 @@
           <w:szCs w:val="18"/>
           <w:lang w:val="es-ES_tradnl"/>
         </w:rPr>
-        <w:t>2-Fácil</w:t>
+        <w:t>2</w:t>
       </w:r>
     </w:p>
     <w:p>
@@ -2367,7 +2325,7 @@
           <w:color w:val="000000"/>
           <w:lang w:val="es-CO"/>
         </w:rPr>
-        <w:t>Simetría de la función par</w:t>
+        <w:t>Aprende a identificar una función par</w:t>
       </w:r>
     </w:p>
     <w:p>
@@ -2542,635 +2500,51 @@
       </w:pPr>
       <w:r>
         <w:rPr>
-          <w:rFonts w:ascii="Arial" w:hAnsi="Arial" w:cs="Arial"/>
-          <w:sz w:val="18"/>
-          <w:szCs w:val="18"/>
-          <w:lang w:val="es-ES_tradnl"/>
-        </w:rPr>
-        <w:t>Ubica las imágenes en donde corresponda para que satisfaga la condición enunciada</w:t>
-      </w:r>
-      <w:r>
-        <w:rPr>
-          <w:rFonts w:ascii="Arial" w:hAnsi="Arial" w:cs="Arial"/>
-          <w:sz w:val="18"/>
-          <w:szCs w:val="18"/>
-          <w:lang w:val="es-ES_tradnl"/>
-        </w:rPr>
-        <w:t>.</w:t>
-      </w:r>
-    </w:p>
-    <w:p>
-      <w:pPr>
-        <w:rPr>
-          <w:rFonts w:ascii="Arial" w:hAnsi="Arial" w:cs="Arial"/>
-          <w:sz w:val="18"/>
-          <w:szCs w:val="18"/>
-          <w:lang w:val="es-ES_tradnl"/>
-        </w:rPr>
-      </w:pPr>
-    </w:p>
-    <w:p>
-      <w:pPr>
-        <w:rPr>
-          <w:rFonts w:ascii="Arial" w:hAnsi="Arial"/>
-          <w:sz w:val="18"/>
-          <w:szCs w:val="18"/>
-          <w:lang w:val="es-ES_tradnl"/>
-        </w:rPr>
-      </w:pPr>
-      <w:r>
-        <w:rPr>
-          <w:rFonts w:ascii="Arial" w:hAnsi="Arial"/>
-          <w:sz w:val="18"/>
-          <w:szCs w:val="18"/>
-          <w:highlight w:val="green"/>
-          <w:u w:val="single"/>
-          <w:lang w:val="es-ES_tradnl"/>
-        </w:rPr>
-        <w:t>Más información</w:t>
-      </w:r>
-      <w:r>
-        <w:rPr>
-          <w:rFonts w:ascii="Arial" w:hAnsi="Arial"/>
-          <w:sz w:val="18"/>
-          <w:szCs w:val="18"/>
-          <w:highlight w:val="green"/>
-          <w:lang w:val="es-ES_tradnl"/>
-        </w:rPr>
-        <w:t xml:space="preserve"> (ventana flotante)</w:t>
-      </w:r>
-    </w:p>
-    <w:p>
-      <w:pPr>
+          <w:rFonts w:ascii="Times New Roman" w:hAnsi="Times New Roman" w:cs="Times New Roman"/>
+          <w:lang w:val="es-ES_tradnl"/>
+        </w:rPr>
+        <w:t>La gráfica presenta la imagen de</w:t>
+      </w:r>
+      <w:r>
         <w:rPr>
           <w:rFonts w:ascii="Times New Roman" w:hAnsi="Times New Roman" w:cs="Times New Roman"/>
           <w:lang w:val="es-CO"/>
         </w:rPr>
-      </w:pPr>
-      <w:r>
-        <w:rPr>
-          <w:rFonts w:ascii="Times New Roman" w:hAnsi="Times New Roman" w:cs="Times New Roman"/>
-          <w:lang w:val="es-ES_tradnl"/>
-        </w:rPr>
-        <w:t>U</w:t>
-      </w:r>
-      <w:r>
-        <w:rPr>
-          <w:rFonts w:ascii="Times New Roman" w:hAnsi="Times New Roman" w:cs="Times New Roman"/>
-          <w:lang w:val="es-CO"/>
-        </w:rPr>
-        <w:t xml:space="preserve">na función es par si es simétrica respecto al eje </w:t>
-      </w:r>
-      <w:r>
-        <w:rPr>
-          <w:rFonts w:ascii="Times New Roman" w:hAnsi="Times New Roman" w:cs="Times New Roman"/>
-          <w:i/>
-          <w:lang w:val="es-CO"/>
-        </w:rPr>
-        <w:t>Y</w:t>
-      </w:r>
-      <w:r>
-        <w:rPr>
-          <w:rFonts w:ascii="Times New Roman" w:hAnsi="Times New Roman" w:cs="Times New Roman"/>
-          <w:lang w:val="es-CO"/>
-        </w:rPr>
-        <w:t xml:space="preserve">. Visualmente significaría que si la función se grafica en los cuadrantes I y IV y se pone un espejo sobre el eje </w:t>
-      </w:r>
-      <w:r>
-        <w:rPr>
-          <w:rFonts w:ascii="Times New Roman" w:hAnsi="Times New Roman" w:cs="Times New Roman"/>
-          <w:i/>
-          <w:lang w:val="es-CO"/>
-        </w:rPr>
-        <w:t>Y</w:t>
-      </w:r>
-      <w:r>
-        <w:rPr>
-          <w:rFonts w:ascii="Times New Roman" w:hAnsi="Times New Roman" w:cs="Times New Roman"/>
-          <w:lang w:val="es-CO"/>
-        </w:rPr>
-        <w:t xml:space="preserve">, el reflejo </w:t>
-      </w:r>
-      <w:bookmarkStart w:id="0" w:name="_GoBack"/>
-      <w:bookmarkEnd w:id="0"/>
-      <w:r>
-        <w:rPr>
-          <w:rFonts w:ascii="Times New Roman" w:hAnsi="Times New Roman" w:cs="Times New Roman"/>
-          <w:lang w:val="es-CO"/>
-        </w:rPr>
-        <w:t>hacia los cuadrantes II y III generará la función completa.</w:t>
-      </w:r>
-    </w:p>
-    <w:p>
-      <w:pPr>
-        <w:rPr>
-          <w:rFonts w:ascii="Arial" w:hAnsi="Arial" w:cs="Arial"/>
-          <w:sz w:val="18"/>
-          <w:szCs w:val="18"/>
-          <w:lang w:val="es-ES_tradnl"/>
-        </w:rPr>
-      </w:pPr>
-    </w:p>
-    <w:p>
-      <w:pPr>
-        <w:rPr>
-          <w:rFonts w:ascii="Arial" w:hAnsi="Arial"/>
-          <w:sz w:val="18"/>
-          <w:szCs w:val="18"/>
-          <w:lang w:val="es-ES_tradnl"/>
-        </w:rPr>
-      </w:pPr>
-      <w:r>
-        <w:rPr>
-          <w:rFonts w:ascii="Arial" w:hAnsi="Arial"/>
-          <w:sz w:val="18"/>
-          <w:szCs w:val="18"/>
-          <w:highlight w:val="green"/>
-          <w:lang w:val="es-ES_tradnl"/>
-        </w:rPr>
-        <w:t>M</w:t>
-      </w:r>
-      <w:r>
-        <w:rPr>
-          <w:rFonts w:ascii="Arial" w:hAnsi="Arial"/>
-          <w:sz w:val="18"/>
-          <w:szCs w:val="18"/>
-          <w:highlight w:val="green"/>
-          <w:lang w:val="es-ES_tradnl"/>
-        </w:rPr>
-        <w:t xml:space="preserve">ostrar al inicio del ejercicio </w:t>
-      </w:r>
-      <w:r>
-        <w:rPr>
-          <w:rFonts w:ascii="Arial" w:hAnsi="Arial"/>
-          <w:sz w:val="18"/>
-          <w:szCs w:val="18"/>
-          <w:highlight w:val="green"/>
-          <w:lang w:val="es-ES_tradnl"/>
-        </w:rPr>
-        <w:t xml:space="preserve">ventana </w:t>
-      </w:r>
-      <w:r>
-        <w:rPr>
-          <w:rFonts w:ascii="Arial" w:hAnsi="Arial"/>
-          <w:sz w:val="18"/>
-          <w:szCs w:val="18"/>
-          <w:highlight w:val="green"/>
-          <w:u w:val="single"/>
-          <w:lang w:val="es-ES_tradnl"/>
-        </w:rPr>
-        <w:t>Más información</w:t>
-      </w:r>
-      <w:r>
-        <w:rPr>
-          <w:rFonts w:ascii="Arial" w:hAnsi="Arial"/>
-          <w:sz w:val="18"/>
-          <w:szCs w:val="18"/>
-          <w:highlight w:val="green"/>
-          <w:lang w:val="es-ES_tradnl"/>
-        </w:rPr>
-        <w:t xml:space="preserve"> </w:t>
-      </w:r>
-      <w:r>
-        <w:rPr>
-          <w:rFonts w:ascii="Arial" w:hAnsi="Arial"/>
-          <w:sz w:val="18"/>
-          <w:szCs w:val="18"/>
-          <w:highlight w:val="green"/>
-          <w:lang w:val="es-ES_tradnl"/>
-        </w:rPr>
-        <w:t>(S/N)</w:t>
-      </w:r>
-    </w:p>
-    <w:p>
-      <w:pPr>
-        <w:rPr>
-          <w:rFonts w:ascii="Arial" w:hAnsi="Arial" w:cs="Arial"/>
-          <w:sz w:val="18"/>
-          <w:szCs w:val="18"/>
-          <w:lang w:val="es-ES_tradnl"/>
-        </w:rPr>
-      </w:pPr>
-      <w:r>
-        <w:rPr>
-          <w:rFonts w:ascii="Arial" w:hAnsi="Arial" w:cs="Arial"/>
-          <w:sz w:val="18"/>
-          <w:szCs w:val="18"/>
-          <w:lang w:val="es-ES_tradnl"/>
-        </w:rPr>
-        <w:t>S</w:t>
-      </w:r>
-    </w:p>
-    <w:p>
-      <w:pPr>
-        <w:rPr>
-          <w:rFonts w:ascii="Arial" w:hAnsi="Arial" w:cs="Arial"/>
-          <w:sz w:val="18"/>
-          <w:szCs w:val="18"/>
-          <w:lang w:val="es-ES_tradnl"/>
-        </w:rPr>
-      </w:pPr>
-    </w:p>
-    <w:p>
-      <w:pPr>
-        <w:rPr>
-          <w:rFonts w:ascii="Arial" w:hAnsi="Arial"/>
-          <w:sz w:val="18"/>
-          <w:szCs w:val="18"/>
-          <w:lang w:val="es-ES_tradnl"/>
-        </w:rPr>
-      </w:pPr>
-      <w:r>
-        <w:rPr>
-          <w:rFonts w:ascii="Arial" w:hAnsi="Arial"/>
-          <w:b/>
-          <w:color w:val="FF0000"/>
-          <w:sz w:val="18"/>
-          <w:szCs w:val="18"/>
-          <w:lang w:val="es-ES_tradnl"/>
-        </w:rPr>
-        <w:t>*</w:t>
-      </w:r>
-      <w:r>
-        <w:rPr>
-          <w:rFonts w:ascii="Arial" w:hAnsi="Arial"/>
-          <w:sz w:val="18"/>
-          <w:szCs w:val="18"/>
-          <w:lang w:val="es-ES_tradnl"/>
-        </w:rPr>
-        <w:t xml:space="preserve"> </w:t>
-      </w:r>
-      <w:r>
-        <w:rPr>
-          <w:rFonts w:ascii="Arial" w:hAnsi="Arial"/>
-          <w:sz w:val="18"/>
-          <w:szCs w:val="18"/>
-          <w:highlight w:val="green"/>
-          <w:lang w:val="es-ES_tradnl"/>
-        </w:rPr>
-        <w:t>Sin ordenación aleatoria (S/N</w:t>
-      </w:r>
-      <w:r>
-        <w:rPr>
-          <w:rFonts w:ascii="Arial" w:hAnsi="Arial"/>
-          <w:sz w:val="18"/>
-          <w:szCs w:val="18"/>
-          <w:highlight w:val="green"/>
-          <w:lang w:val="es-ES_tradnl"/>
-        </w:rPr>
-        <w:t>)</w:t>
-      </w:r>
-    </w:p>
-    <w:p>
-      <w:pPr>
-        <w:rPr>
-          <w:rFonts w:ascii="Arial" w:hAnsi="Arial" w:cs="Arial"/>
-          <w:sz w:val="18"/>
-          <w:szCs w:val="18"/>
-          <w:lang w:val="es-ES_tradnl"/>
-        </w:rPr>
-      </w:pPr>
-      <w:r>
-        <w:rPr>
-          <w:rFonts w:ascii="Arial" w:hAnsi="Arial" w:cs="Arial"/>
-          <w:sz w:val="18"/>
-          <w:szCs w:val="18"/>
-          <w:lang w:val="es-ES_tradnl"/>
-        </w:rPr>
-        <w:t>N</w:t>
-      </w:r>
-    </w:p>
-    <w:p>
-      <w:pPr>
-        <w:rPr>
-          <w:rFonts w:ascii="Arial" w:hAnsi="Arial" w:cs="Arial"/>
-          <w:sz w:val="18"/>
-          <w:szCs w:val="18"/>
-          <w:lang w:val="es-ES_tradnl"/>
-        </w:rPr>
-      </w:pPr>
-    </w:p>
-    <w:p>
-      <w:pPr>
-        <w:rPr>
-          <w:rFonts w:ascii="Arial" w:hAnsi="Arial"/>
-          <w:sz w:val="18"/>
-          <w:szCs w:val="18"/>
-          <w:lang w:val="es-ES_tradnl"/>
-        </w:rPr>
-      </w:pPr>
-      <w:r>
-        <w:rPr>
-          <w:rFonts w:ascii="Arial" w:hAnsi="Arial"/>
-          <w:sz w:val="18"/>
-          <w:szCs w:val="18"/>
-          <w:highlight w:val="green"/>
-          <w:lang w:val="es-ES_tradnl"/>
-        </w:rPr>
-        <w:t>Mostrar calculadora (S/N)</w:t>
-      </w:r>
-    </w:p>
-    <w:p>
-      <w:pPr>
-        <w:rPr>
-          <w:rFonts w:ascii="Arial" w:hAnsi="Arial" w:cs="Arial"/>
-          <w:sz w:val="18"/>
-          <w:szCs w:val="18"/>
-          <w:lang w:val="es-ES_tradnl"/>
-        </w:rPr>
-      </w:pPr>
-      <w:r>
-        <w:rPr>
-          <w:rFonts w:ascii="Arial" w:hAnsi="Arial" w:cs="Arial"/>
-          <w:sz w:val="18"/>
-          <w:szCs w:val="18"/>
-          <w:lang w:val="es-ES_tradnl"/>
-        </w:rPr>
-        <w:t>S</w:t>
-      </w:r>
-    </w:p>
-    <w:p>
-      <w:pPr>
-        <w:rPr>
-          <w:rFonts w:ascii="Arial" w:hAnsi="Arial" w:cs="Arial"/>
-          <w:sz w:val="18"/>
-          <w:szCs w:val="18"/>
-          <w:lang w:val="es-ES_tradnl"/>
-        </w:rPr>
-      </w:pPr>
-    </w:p>
-    <w:p>
-      <w:pPr>
-        <w:rPr>
-          <w:rFonts w:ascii="Arial" w:hAnsi="Arial"/>
-          <w:color w:val="0000FF"/>
-          <w:sz w:val="16"/>
-          <w:szCs w:val="16"/>
-          <w:lang w:val="es-ES_tradnl"/>
-        </w:rPr>
-      </w:pPr>
-      <w:r>
-        <w:rPr>
-          <w:rFonts w:ascii="Arial" w:hAnsi="Arial"/>
-          <w:color w:val="0000FF"/>
-          <w:sz w:val="16"/>
-          <w:szCs w:val="16"/>
-          <w:lang w:val="es-ES_tradnl"/>
-        </w:rPr>
-        <w:t>MÍN. 2</w:t>
-      </w:r>
-      <w:r>
-        <w:rPr>
-          <w:rFonts w:ascii="Arial" w:hAnsi="Arial"/>
-          <w:color w:val="0000FF"/>
-          <w:sz w:val="16"/>
-          <w:szCs w:val="16"/>
-          <w:lang w:val="es-ES_tradnl"/>
-        </w:rPr>
-        <w:t xml:space="preserve"> </w:t>
-      </w:r>
-      <w:r>
-        <w:rPr>
-          <w:rFonts w:ascii="Arial" w:hAnsi="Arial"/>
-          <w:color w:val="0000FF"/>
-          <w:sz w:val="16"/>
-          <w:szCs w:val="16"/>
-          <w:lang w:val="es-ES_tradnl"/>
-        </w:rPr>
-        <w:t xml:space="preserve">MÁX. </w:t>
-      </w:r>
-      <w:r>
-        <w:rPr>
-          <w:rFonts w:ascii="Arial" w:hAnsi="Arial"/>
-          <w:color w:val="0000FF"/>
-          <w:sz w:val="16"/>
-          <w:szCs w:val="16"/>
-          <w:lang w:val="es-ES_tradnl"/>
-        </w:rPr>
-        <w:t>3</w:t>
-      </w:r>
-      <w:r>
-        <w:rPr>
-          <w:rFonts w:ascii="Arial" w:hAnsi="Arial"/>
-          <w:color w:val="0000FF"/>
-          <w:sz w:val="16"/>
-          <w:szCs w:val="16"/>
-          <w:lang w:val="es-ES_tradnl"/>
-        </w:rPr>
-        <w:t xml:space="preserve">. </w:t>
-      </w:r>
-      <w:r>
-        <w:rPr>
-          <w:rFonts w:ascii="Arial" w:hAnsi="Arial"/>
-          <w:color w:val="0000FF"/>
-          <w:sz w:val="16"/>
-          <w:szCs w:val="16"/>
-          <w:lang w:val="es-ES_tradnl"/>
-        </w:rPr>
-        <w:t>CONTENEDORES</w:t>
-      </w:r>
-      <w:r>
-        <w:rPr>
-          <w:rFonts w:ascii="Arial" w:hAnsi="Arial"/>
-          <w:color w:val="0000FF"/>
-          <w:sz w:val="16"/>
-          <w:szCs w:val="16"/>
-          <w:lang w:val="es-ES_tradnl"/>
-        </w:rPr>
-        <w:t xml:space="preserve">. </w:t>
-      </w:r>
-      <w:r>
-        <w:rPr>
-          <w:rFonts w:ascii="Arial" w:hAnsi="Arial"/>
-          <w:color w:val="0000FF"/>
-          <w:sz w:val="16"/>
-          <w:szCs w:val="16"/>
-          <w:lang w:val="es-ES_tradnl"/>
-        </w:rPr>
-        <w:t xml:space="preserve">CADA CONTENEDOR DEBERÁ CONTAR CON </w:t>
-      </w:r>
-      <w:r>
-        <w:rPr>
-          <w:rFonts w:ascii="Arial" w:hAnsi="Arial"/>
-          <w:color w:val="0000FF"/>
-          <w:sz w:val="16"/>
-          <w:szCs w:val="16"/>
-          <w:lang w:val="es-ES_tradnl"/>
-        </w:rPr>
-        <w:t xml:space="preserve">POR LO MENOS UNA </w:t>
-      </w:r>
-      <w:r>
-        <w:rPr>
-          <w:rFonts w:ascii="Arial" w:hAnsi="Arial"/>
-          <w:color w:val="0000FF"/>
-          <w:sz w:val="16"/>
-          <w:szCs w:val="16"/>
-          <w:lang w:val="es-ES_tradnl"/>
-        </w:rPr>
-        <w:t>RESPUESTA</w:t>
-      </w:r>
-      <w:r>
-        <w:rPr>
-          <w:rFonts w:ascii="Arial" w:hAnsi="Arial"/>
-          <w:color w:val="0000FF"/>
-          <w:sz w:val="16"/>
-          <w:szCs w:val="16"/>
-          <w:lang w:val="es-ES_tradnl"/>
-        </w:rPr>
-        <w:t xml:space="preserve"> IMAGEN</w:t>
-      </w:r>
-      <w:r>
-        <w:rPr>
-          <w:rFonts w:ascii="Arial" w:hAnsi="Arial"/>
-          <w:color w:val="0000FF"/>
-          <w:sz w:val="16"/>
-          <w:szCs w:val="16"/>
-          <w:lang w:val="es-ES_tradnl"/>
-        </w:rPr>
-        <w:t>.</w:t>
-      </w:r>
-    </w:p>
-    <w:p>
-      <w:pPr>
-        <w:rPr>
-          <w:rFonts w:ascii="Arial" w:hAnsi="Arial"/>
-          <w:color w:val="0000FF"/>
-          <w:sz w:val="16"/>
-          <w:szCs w:val="16"/>
-          <w:lang w:val="es-ES_tradnl"/>
-        </w:rPr>
-      </w:pPr>
-    </w:p>
-    <w:p>
-      <w:pPr>
-        <w:rPr>
-          <w:rFonts w:ascii="Arial" w:hAnsi="Arial"/>
-          <w:sz w:val="18"/>
-          <w:szCs w:val="18"/>
-          <w:lang w:val="es-ES_tradnl"/>
-        </w:rPr>
-      </w:pPr>
-      <w:r>
-        <w:rPr>
-          <w:rFonts w:ascii="Arial" w:hAnsi="Arial"/>
-          <w:b/>
-          <w:color w:val="FF0000"/>
-          <w:sz w:val="18"/>
-          <w:szCs w:val="18"/>
-          <w:lang w:val="es-ES_tradnl"/>
-        </w:rPr>
-        <w:t>*</w:t>
-      </w:r>
-      <w:r>
-        <w:rPr>
-          <w:rFonts w:ascii="Arial" w:hAnsi="Arial"/>
-          <w:color w:val="FF0000"/>
-          <w:sz w:val="18"/>
-          <w:szCs w:val="18"/>
-          <w:lang w:val="es-ES_tradnl"/>
-        </w:rPr>
-        <w:t xml:space="preserve"> </w:t>
-      </w:r>
-      <w:r>
-        <w:rPr>
-          <w:rFonts w:ascii="Arial" w:hAnsi="Arial"/>
-          <w:sz w:val="18"/>
-          <w:szCs w:val="18"/>
-          <w:highlight w:val="green"/>
-          <w:lang w:val="es-ES_tradnl"/>
-        </w:rPr>
-        <w:t>Contenedor</w:t>
-      </w:r>
-      <w:r>
-        <w:rPr>
-          <w:rFonts w:ascii="Arial" w:hAnsi="Arial"/>
-          <w:sz w:val="18"/>
-          <w:szCs w:val="18"/>
-          <w:highlight w:val="green"/>
-          <w:lang w:val="es-ES_tradnl"/>
-        </w:rPr>
-        <w:t xml:space="preserve"> 1</w:t>
-      </w:r>
-      <w:r>
-        <w:rPr>
-          <w:rFonts w:ascii="Arial" w:hAnsi="Arial"/>
-          <w:sz w:val="18"/>
-          <w:szCs w:val="18"/>
-          <w:highlight w:val="green"/>
-          <w:lang w:val="es-ES_tradnl"/>
-        </w:rPr>
-        <w:t xml:space="preserve"> (</w:t>
-      </w:r>
-      <w:r>
-        <w:rPr>
-          <w:rFonts w:ascii="Arial" w:hAnsi="Arial"/>
-          <w:b/>
-          <w:sz w:val="18"/>
-          <w:szCs w:val="18"/>
-          <w:highlight w:val="green"/>
-          <w:lang w:val="es-ES_tradnl"/>
-        </w:rPr>
-        <w:t>25</w:t>
-      </w:r>
-      <w:r>
-        <w:rPr>
-          <w:rFonts w:ascii="Arial" w:hAnsi="Arial"/>
-          <w:sz w:val="18"/>
-          <w:szCs w:val="18"/>
-          <w:highlight w:val="green"/>
-          <w:lang w:val="es-ES_tradnl"/>
-        </w:rPr>
-        <w:t xml:space="preserve"> caracteres máximo)</w:t>
-      </w:r>
-    </w:p>
-    <w:p>
-      <w:pPr>
-        <w:rPr>
-          <w:rFonts w:ascii="Arial" w:hAnsi="Arial" w:cs="Arial"/>
-          <w:sz w:val="18"/>
-          <w:szCs w:val="18"/>
-          <w:lang w:val="es-ES_tradnl"/>
-        </w:rPr>
-      </w:pPr>
-      <w:r>
-        <w:rPr>
-          <w:rFonts w:ascii="Arial" w:hAnsi="Arial" w:cs="Arial"/>
-          <w:sz w:val="18"/>
-          <w:szCs w:val="18"/>
-          <w:lang w:val="es-ES_tradnl"/>
-        </w:rPr>
-        <w:lastRenderedPageBreak/>
-        <w:t xml:space="preserve">Función par </w:t>
+        <w:t xml:space="preserve"> la función </w:t>
       </w:r>
       <m:oMath>
         <m:r>
           <w:rPr>
-            <w:rFonts w:ascii="Cambria Math" w:hAnsi="Cambria Math" w:cs="Arial"/>
-            <w:sz w:val="18"/>
-            <w:szCs w:val="18"/>
-            <w:lang w:val="es-ES_tradnl"/>
+            <w:rFonts w:ascii="Cambria Math" w:hAnsi="Cambria Math" w:cs="Times New Roman"/>
           </w:rPr>
-          <m:t>y=f</m:t>
+          <m:t>y</m:t>
+        </m:r>
+        <m:r>
+          <w:rPr>
+            <w:rFonts w:ascii="Cambria Math" w:hAnsi="Cambria Math" w:cs="Times New Roman"/>
+            <w:lang w:val="es-CO"/>
+          </w:rPr>
+          <m:t>=</m:t>
+        </m:r>
+        <m:r>
+          <w:rPr>
+            <w:rFonts w:ascii="Cambria Math" w:hAnsi="Cambria Math" w:cs="Times New Roman"/>
+          </w:rPr>
+          <m:t>g</m:t>
         </m:r>
         <m:d>
           <m:dPr>
             <m:ctrlPr>
               <w:rPr>
-                <w:rFonts w:ascii="Cambria Math" w:hAnsi="Cambria Math" w:cs="Arial"/>
+                <w:rFonts w:ascii="Cambria Math" w:hAnsi="Cambria Math" w:cs="Times New Roman"/>
                 <w:i/>
-                <w:sz w:val="18"/>
-                <w:szCs w:val="18"/>
-                <w:lang w:val="es-ES_tradnl"/>
               </w:rPr>
             </m:ctrlPr>
           </m:dPr>
           <m:e>
             <m:r>
               <w:rPr>
-                <w:rFonts w:ascii="Cambria Math" w:hAnsi="Cambria Math" w:cs="Arial"/>
-                <w:sz w:val="18"/>
-                <w:szCs w:val="18"/>
-                <w:lang w:val="es-ES_tradnl"/>
+                <w:rFonts w:ascii="Cambria Math" w:hAnsi="Cambria Math" w:cs="Times New Roman"/>
               </w:rPr>
               <m:t>x</m:t>
             </m:r>
@@ -3178,65 +2552,485 @@
         </m:d>
         <m:r>
           <w:rPr>
-            <w:rFonts w:ascii="Cambria Math" w:hAnsi="Cambria Math" w:cs="Arial"/>
-            <w:sz w:val="18"/>
-            <w:szCs w:val="18"/>
-            <w:lang w:val="es-ES_tradnl"/>
+            <w:rFonts w:ascii="Cambria Math" w:hAnsi="Cambria Math" w:cs="Times New Roman"/>
+            <w:lang w:val="es-CO"/>
           </w:rPr>
           <m:t>=</m:t>
         </m:r>
-        <m:sSup>
-          <m:sSupPr>
+        <m:f>
+          <m:fPr>
             <m:ctrlPr>
               <w:rPr>
-                <w:rFonts w:ascii="Cambria Math" w:hAnsi="Cambria Math" w:cs="Arial"/>
+                <w:rFonts w:ascii="Cambria Math" w:hAnsi="Cambria Math" w:cs="Times New Roman"/>
                 <w:i/>
-                <w:sz w:val="18"/>
-                <w:szCs w:val="18"/>
-                <w:lang w:val="es-ES_tradnl"/>
               </w:rPr>
             </m:ctrlPr>
-          </m:sSupPr>
+          </m:fPr>
+          <m:num>
+            <m:r>
+              <w:rPr>
+                <w:rFonts w:ascii="Cambria Math" w:hAnsi="Cambria Math" w:cs="Times New Roman"/>
+                <w:lang w:val="es-CO"/>
+              </w:rPr>
+              <m:t>1</m:t>
+            </m:r>
+          </m:num>
+          <m:den>
+            <m:sSup>
+              <m:sSupPr>
+                <m:ctrlPr>
+                  <w:rPr>
+                    <w:rFonts w:ascii="Cambria Math" w:hAnsi="Cambria Math" w:cs="Times New Roman"/>
+                    <w:i/>
+                  </w:rPr>
+                </m:ctrlPr>
+              </m:sSupPr>
+              <m:e>
+                <m:r>
+                  <w:rPr>
+                    <w:rFonts w:ascii="Cambria Math" w:hAnsi="Cambria Math" w:cs="Times New Roman"/>
+                  </w:rPr>
+                  <m:t>x</m:t>
+                </m:r>
+              </m:e>
+              <m:sup>
+                <m:r>
+                  <w:rPr>
+                    <w:rFonts w:ascii="Cambria Math" w:hAnsi="Cambria Math" w:cs="Times New Roman"/>
+                    <w:lang w:val="es-CO"/>
+                  </w:rPr>
+                  <m:t>2</m:t>
+                </m:r>
+              </m:sup>
+            </m:sSup>
+          </m:den>
+        </m:f>
+      </m:oMath>
+    </w:p>
+    <w:p>
+      <w:pPr>
+        <w:rPr>
+          <w:rFonts w:ascii="Arial" w:hAnsi="Arial" w:cs="Arial"/>
+          <w:sz w:val="18"/>
+          <w:szCs w:val="18"/>
+          <w:lang w:val="es-ES_tradnl"/>
+        </w:rPr>
+      </w:pPr>
+    </w:p>
+    <w:p>
+      <w:pPr>
+        <w:rPr>
+          <w:rFonts w:ascii="Arial" w:hAnsi="Arial"/>
+          <w:sz w:val="18"/>
+          <w:szCs w:val="18"/>
+          <w:lang w:val="es-ES_tradnl"/>
+        </w:rPr>
+      </w:pPr>
+      <w:r>
+        <w:rPr>
+          <w:rFonts w:ascii="Arial" w:hAnsi="Arial"/>
+          <w:sz w:val="18"/>
+          <w:szCs w:val="18"/>
+          <w:highlight w:val="green"/>
+          <w:u w:val="single"/>
+          <w:lang w:val="es-ES_tradnl"/>
+        </w:rPr>
+        <w:t>Más información</w:t>
+      </w:r>
+      <w:r>
+        <w:rPr>
+          <w:rFonts w:ascii="Arial" w:hAnsi="Arial"/>
+          <w:sz w:val="18"/>
+          <w:szCs w:val="18"/>
+          <w:highlight w:val="green"/>
+          <w:lang w:val="es-ES_tradnl"/>
+        </w:rPr>
+        <w:t xml:space="preserve"> (ventana flotante)</w:t>
+      </w:r>
+    </w:p>
+    <w:p>
+      <w:pPr>
+        <w:rPr>
+          <w:rFonts w:ascii="Arial" w:hAnsi="Arial" w:cs="Arial"/>
+          <w:sz w:val="18"/>
+          <w:szCs w:val="18"/>
+          <w:lang w:val="es-ES_tradnl"/>
+        </w:rPr>
+      </w:pPr>
+      <w:r>
+        <w:rPr>
+          <w:rFonts w:ascii="Times New Roman" w:hAnsi="Times New Roman" w:cs="Times New Roman"/>
+          <w:lang w:val="es-ES_tradnl"/>
+        </w:rPr>
+        <w:t xml:space="preserve">Reflexiona </w:t>
+      </w:r>
+      <w:r>
+        <w:rPr>
+          <w:rFonts w:ascii="Times New Roman" w:hAnsi="Times New Roman" w:cs="Times New Roman"/>
+          <w:lang w:val="es-CO"/>
+        </w:rPr>
+        <w:t xml:space="preserve">¿Es </w:t>
+      </w:r>
+      <m:oMath>
+        <m:r>
+          <w:rPr>
+            <w:rFonts w:ascii="Cambria Math" w:hAnsi="Cambria Math" w:cs="Times New Roman"/>
+          </w:rPr>
+          <m:t>g</m:t>
+        </m:r>
+        <m:d>
+          <m:dPr>
+            <m:ctrlPr>
+              <w:rPr>
+                <w:rFonts w:ascii="Cambria Math" w:hAnsi="Cambria Math" w:cs="Times New Roman"/>
+                <w:i/>
+              </w:rPr>
+            </m:ctrlPr>
+          </m:dPr>
           <m:e>
             <m:r>
               <w:rPr>
-                <w:rFonts w:ascii="Cambria Math" w:hAnsi="Cambria Math" w:cs="Arial"/>
-                <w:sz w:val="18"/>
-                <w:szCs w:val="18"/>
-                <w:lang w:val="es-ES_tradnl"/>
+                <w:rFonts w:ascii="Cambria Math" w:hAnsi="Cambria Math" w:cs="Times New Roman"/>
               </w:rPr>
               <m:t>x</m:t>
             </m:r>
           </m:e>
-          <m:sup>
-            <m:r>
-              <w:rPr>
-                <w:rFonts w:ascii="Cambria Math" w:hAnsi="Cambria Math" w:cs="Arial"/>
-                <w:sz w:val="18"/>
-                <w:szCs w:val="18"/>
-                <w:lang w:val="es-ES_tradnl"/>
-              </w:rPr>
-              <m:t>2</m:t>
-            </m:r>
-          </m:sup>
-        </m:sSup>
+        </m:d>
         <m:r>
           <w:rPr>
-            <w:rFonts w:ascii="Cambria Math" w:hAnsi="Cambria Math" w:cs="Arial"/>
-            <w:sz w:val="18"/>
-            <w:szCs w:val="18"/>
-            <w:lang w:val="es-ES_tradnl"/>
+            <w:rFonts w:ascii="Cambria Math" w:hAnsi="Cambria Math" w:cs="Times New Roman"/>
+            <w:lang w:val="es-CO"/>
           </w:rPr>
-          <m:t>+3</m:t>
+          <m:t>=</m:t>
         </m:r>
+        <m:r>
+          <w:rPr>
+            <w:rFonts w:ascii="Cambria Math" w:hAnsi="Cambria Math" w:cs="Times New Roman"/>
+          </w:rPr>
+          <m:t>g</m:t>
+        </m:r>
+        <m:d>
+          <m:dPr>
+            <m:ctrlPr>
+              <w:rPr>
+                <w:rFonts w:ascii="Cambria Math" w:hAnsi="Cambria Math" w:cs="Times New Roman"/>
+                <w:i/>
+              </w:rPr>
+            </m:ctrlPr>
+          </m:dPr>
+          <m:e>
+            <m:r>
+              <w:rPr>
+                <w:rFonts w:ascii="Cambria Math" w:hAnsi="Cambria Math" w:cs="Times New Roman"/>
+                <w:lang w:val="es-CO"/>
+              </w:rPr>
+              <m:t>-</m:t>
+            </m:r>
+            <m:r>
+              <w:rPr>
+                <w:rFonts w:ascii="Cambria Math" w:hAnsi="Cambria Math" w:cs="Times New Roman"/>
+              </w:rPr>
+              <m:t>x</m:t>
+            </m:r>
+          </m:e>
+        </m:d>
       </m:oMath>
-    </w:p>
-    <w:p>
-      <w:pPr>
-        <w:rPr>
-          <w:rFonts w:ascii="Arial" w:hAnsi="Arial" w:cs="Arial"/>
-          <w:sz w:val="18"/>
-          <w:szCs w:val="18"/>
+      <w:r>
+        <w:rPr>
+          <w:rFonts w:ascii="Times New Roman" w:hAnsi="Times New Roman" w:cs="Times New Roman"/>
+          <w:lang w:val="es-CO"/>
+        </w:rPr>
+        <w:t xml:space="preserve">? ¿Se puede decir con certeza que la función </w:t>
+      </w:r>
+      <m:oMath>
+        <m:r>
+          <w:rPr>
+            <w:rFonts w:ascii="Cambria Math" w:hAnsi="Cambria Math" w:cs="Times New Roman"/>
+          </w:rPr>
+          <m:t>y</m:t>
+        </m:r>
+        <m:r>
+          <w:rPr>
+            <w:rFonts w:ascii="Cambria Math" w:hAnsi="Cambria Math" w:cs="Times New Roman"/>
+            <w:lang w:val="es-CO"/>
+          </w:rPr>
+          <m:t>=</m:t>
+        </m:r>
+        <m:r>
+          <w:rPr>
+            <w:rFonts w:ascii="Cambria Math" w:hAnsi="Cambria Math" w:cs="Times New Roman"/>
+          </w:rPr>
+          <m:t>g</m:t>
+        </m:r>
+        <m:d>
+          <m:dPr>
+            <m:ctrlPr>
+              <w:rPr>
+                <w:rFonts w:ascii="Cambria Math" w:hAnsi="Cambria Math" w:cs="Times New Roman"/>
+                <w:i/>
+              </w:rPr>
+            </m:ctrlPr>
+          </m:dPr>
+          <m:e>
+            <m:r>
+              <w:rPr>
+                <w:rFonts w:ascii="Cambria Math" w:hAnsi="Cambria Math" w:cs="Times New Roman"/>
+              </w:rPr>
+              <m:t>x</m:t>
+            </m:r>
+          </m:e>
+        </m:d>
+        <m:r>
+          <w:rPr>
+            <w:rFonts w:ascii="Cambria Math" w:hAnsi="Cambria Math" w:cs="Times New Roman"/>
+            <w:lang w:val="es-CO"/>
+          </w:rPr>
+          <m:t>=</m:t>
+        </m:r>
+        <m:f>
+          <m:fPr>
+            <m:ctrlPr>
+              <w:rPr>
+                <w:rFonts w:ascii="Cambria Math" w:hAnsi="Cambria Math" w:cs="Times New Roman"/>
+                <w:i/>
+              </w:rPr>
+            </m:ctrlPr>
+          </m:fPr>
+          <m:num>
+            <m:r>
+              <w:rPr>
+                <w:rFonts w:ascii="Cambria Math" w:hAnsi="Cambria Math" w:cs="Times New Roman"/>
+                <w:lang w:val="es-CO"/>
+              </w:rPr>
+              <m:t>1</m:t>
+            </m:r>
+          </m:num>
+          <m:den>
+            <m:sSup>
+              <m:sSupPr>
+                <m:ctrlPr>
+                  <w:rPr>
+                    <w:rFonts w:ascii="Cambria Math" w:hAnsi="Cambria Math" w:cs="Times New Roman"/>
+                    <w:i/>
+                  </w:rPr>
+                </m:ctrlPr>
+              </m:sSupPr>
+              <m:e>
+                <m:r>
+                  <w:rPr>
+                    <w:rFonts w:ascii="Cambria Math" w:hAnsi="Cambria Math" w:cs="Times New Roman"/>
+                  </w:rPr>
+                  <m:t>x</m:t>
+                </m:r>
+              </m:e>
+              <m:sup>
+                <m:r>
+                  <w:rPr>
+                    <w:rFonts w:ascii="Cambria Math" w:hAnsi="Cambria Math" w:cs="Times New Roman"/>
+                    <w:lang w:val="es-CO"/>
+                  </w:rPr>
+                  <m:t>2</m:t>
+                </m:r>
+              </m:sup>
+            </m:sSup>
+          </m:den>
+        </m:f>
+      </m:oMath>
+      <w:r>
+        <w:rPr>
+          <w:rFonts w:ascii="Times New Roman" w:hAnsi="Times New Roman" w:cs="Times New Roman"/>
+          <w:lang w:val="es-CO"/>
+        </w:rPr>
+        <w:t xml:space="preserve"> es par?</w:t>
+      </w:r>
+    </w:p>
+    <w:p>
+      <w:pPr>
+        <w:rPr>
+          <w:rFonts w:ascii="Arial" w:hAnsi="Arial" w:cs="Arial"/>
+          <w:sz w:val="18"/>
+          <w:szCs w:val="18"/>
+          <w:lang w:val="es-ES_tradnl"/>
+        </w:rPr>
+      </w:pPr>
+    </w:p>
+    <w:p>
+      <w:pPr>
+        <w:rPr>
+          <w:rFonts w:ascii="Arial" w:hAnsi="Arial"/>
+          <w:sz w:val="18"/>
+          <w:szCs w:val="18"/>
+          <w:lang w:val="es-ES_tradnl"/>
+        </w:rPr>
+      </w:pPr>
+      <w:r>
+        <w:rPr>
+          <w:rFonts w:ascii="Arial" w:hAnsi="Arial"/>
+          <w:sz w:val="18"/>
+          <w:szCs w:val="18"/>
+          <w:highlight w:val="green"/>
+          <w:lang w:val="es-ES_tradnl"/>
+        </w:rPr>
+        <w:t>M</w:t>
+      </w:r>
+      <w:r>
+        <w:rPr>
+          <w:rFonts w:ascii="Arial" w:hAnsi="Arial"/>
+          <w:sz w:val="18"/>
+          <w:szCs w:val="18"/>
+          <w:highlight w:val="green"/>
+          <w:lang w:val="es-ES_tradnl"/>
+        </w:rPr>
+        <w:t xml:space="preserve">ostrar al inicio del ejercicio </w:t>
+      </w:r>
+      <w:r>
+        <w:rPr>
+          <w:rFonts w:ascii="Arial" w:hAnsi="Arial"/>
+          <w:sz w:val="18"/>
+          <w:szCs w:val="18"/>
+          <w:highlight w:val="green"/>
+          <w:lang w:val="es-ES_tradnl"/>
+        </w:rPr>
+        <w:t xml:space="preserve">ventana </w:t>
+      </w:r>
+      <w:r>
+        <w:rPr>
+          <w:rFonts w:ascii="Arial" w:hAnsi="Arial"/>
+          <w:sz w:val="18"/>
+          <w:szCs w:val="18"/>
+          <w:highlight w:val="green"/>
+          <w:u w:val="single"/>
+          <w:lang w:val="es-ES_tradnl"/>
+        </w:rPr>
+        <w:t>Más información</w:t>
+      </w:r>
+      <w:r>
+        <w:rPr>
+          <w:rFonts w:ascii="Arial" w:hAnsi="Arial"/>
+          <w:sz w:val="18"/>
+          <w:szCs w:val="18"/>
+          <w:highlight w:val="green"/>
+          <w:lang w:val="es-ES_tradnl"/>
+        </w:rPr>
+        <w:t xml:space="preserve"> </w:t>
+      </w:r>
+      <w:r>
+        <w:rPr>
+          <w:rFonts w:ascii="Arial" w:hAnsi="Arial"/>
+          <w:sz w:val="18"/>
+          <w:szCs w:val="18"/>
+          <w:highlight w:val="green"/>
+          <w:lang w:val="es-ES_tradnl"/>
+        </w:rPr>
+        <w:t>(S/N)</w:t>
+      </w:r>
+    </w:p>
+    <w:p>
+      <w:pPr>
+        <w:rPr>
+          <w:rFonts w:ascii="Arial" w:hAnsi="Arial" w:cs="Arial"/>
+          <w:sz w:val="18"/>
+          <w:szCs w:val="18"/>
+          <w:lang w:val="es-ES_tradnl"/>
+        </w:rPr>
+      </w:pPr>
+      <w:r>
+        <w:rPr>
+          <w:rFonts w:ascii="Arial" w:hAnsi="Arial" w:cs="Arial"/>
+          <w:sz w:val="18"/>
+          <w:szCs w:val="18"/>
+          <w:lang w:val="es-ES_tradnl"/>
+        </w:rPr>
+        <w:t>S</w:t>
+      </w:r>
+    </w:p>
+    <w:p>
+      <w:pPr>
+        <w:rPr>
+          <w:rFonts w:ascii="Arial" w:hAnsi="Arial" w:cs="Arial"/>
+          <w:sz w:val="18"/>
+          <w:szCs w:val="18"/>
+          <w:lang w:val="es-ES_tradnl"/>
+        </w:rPr>
+      </w:pPr>
+    </w:p>
+    <w:p>
+      <w:pPr>
+        <w:rPr>
+          <w:rFonts w:ascii="Arial" w:hAnsi="Arial"/>
+          <w:sz w:val="18"/>
+          <w:szCs w:val="18"/>
+          <w:lang w:val="es-ES_tradnl"/>
+        </w:rPr>
+      </w:pPr>
+      <w:r>
+        <w:rPr>
+          <w:rFonts w:ascii="Arial" w:hAnsi="Arial"/>
+          <w:sz w:val="18"/>
+          <w:szCs w:val="18"/>
+          <w:highlight w:val="green"/>
+          <w:lang w:val="es-ES_tradnl"/>
+        </w:rPr>
+        <w:t>Mostrar calculadora (S/N)</w:t>
+      </w:r>
+    </w:p>
+    <w:p>
+      <w:pPr>
+        <w:rPr>
+          <w:rFonts w:ascii="Arial" w:hAnsi="Arial" w:cs="Arial"/>
+          <w:sz w:val="18"/>
+          <w:szCs w:val="18"/>
+          <w:lang w:val="es-ES_tradnl"/>
+        </w:rPr>
+      </w:pPr>
+      <w:r>
+        <w:rPr>
+          <w:rFonts w:ascii="Arial" w:hAnsi="Arial" w:cs="Arial"/>
+          <w:sz w:val="18"/>
+          <w:szCs w:val="18"/>
+          <w:lang w:val="es-ES_tradnl"/>
+        </w:rPr>
+        <w:t>S</w:t>
+      </w:r>
+    </w:p>
+    <w:p>
+      <w:pPr>
+        <w:rPr>
+          <w:rFonts w:ascii="Arial" w:hAnsi="Arial" w:cs="Arial"/>
+          <w:sz w:val="18"/>
+          <w:szCs w:val="18"/>
+          <w:lang w:val="es-ES_tradnl"/>
+        </w:rPr>
+      </w:pPr>
+    </w:p>
+    <w:p>
+      <w:pPr>
+        <w:rPr>
+          <w:rFonts w:ascii="Arial" w:hAnsi="Arial"/>
+          <w:color w:val="0000FF"/>
+          <w:sz w:val="16"/>
+          <w:szCs w:val="16"/>
+          <w:lang w:val="es-ES_tradnl"/>
+        </w:rPr>
+      </w:pPr>
+      <w:r>
+        <w:rPr>
+          <w:rFonts w:ascii="Arial" w:hAnsi="Arial"/>
+          <w:color w:val="0000FF"/>
+          <w:sz w:val="16"/>
+          <w:szCs w:val="16"/>
+          <w:lang w:val="es-ES_tradnl"/>
+        </w:rPr>
+        <w:t>ORDENAR TEXTOS ASOCIADOS A UNA IMAGEN. ESCRIBE LOS TEXTOS EN EL ORDEN CORRECTO. ES POSIBLE ACOMPAÑAR EL EJERCICIO CON UN AUDIO.</w:t>
+      </w:r>
+    </w:p>
+    <w:p>
+      <w:pPr>
+        <w:rPr>
+          <w:rFonts w:ascii="Arial" w:hAnsi="Arial"/>
+          <w:color w:val="0000FF"/>
+          <w:sz w:val="16"/>
+          <w:szCs w:val="16"/>
           <w:lang w:val="es-ES_tradnl"/>
         </w:rPr>
       </w:pPr>
@@ -3264,7 +3058,6 @@
       <w:r>
         <w:rPr>
           <w:rFonts w:ascii="Arial" w:hAnsi="Arial"/>
-          <w:color w:val="FF0000"/>
           <w:sz w:val="18"/>
           <w:szCs w:val="18"/>
           <w:lang w:val="es-ES_tradnl"/>
@@ -3279,81 +3072,12 @@
           <w:highlight w:val="green"/>
           <w:lang w:val="es-ES_tradnl"/>
         </w:rPr>
-        <w:t>Respuesta</w:t>
-      </w:r>
-      <w:r>
-        <w:rPr>
-          <w:rFonts w:ascii="Arial" w:hAnsi="Arial" w:cs="Arial"/>
-          <w:sz w:val="18"/>
-          <w:szCs w:val="18"/>
-          <w:highlight w:val="green"/>
-          <w:lang w:val="es-ES_tradnl"/>
-        </w:rPr>
-        <w:t>s</w:t>
-      </w:r>
-      <w:r>
-        <w:rPr>
-          <w:rFonts w:ascii="Arial" w:hAnsi="Arial" w:cs="Arial"/>
-          <w:sz w:val="18"/>
-          <w:szCs w:val="18"/>
-          <w:highlight w:val="green"/>
-          <w:lang w:val="es-ES_tradnl"/>
-        </w:rPr>
-        <w:t xml:space="preserve"> </w:t>
-      </w:r>
-      <w:r>
-        <w:rPr>
-          <w:rFonts w:ascii="Arial" w:hAnsi="Arial"/>
-          <w:sz w:val="18"/>
-          <w:szCs w:val="18"/>
-          <w:highlight w:val="green"/>
-          <w:lang w:val="es-ES_tradnl"/>
-        </w:rPr>
-        <w:t xml:space="preserve">(mín. </w:t>
-      </w:r>
-      <w:r>
-        <w:rPr>
-          <w:rFonts w:ascii="Arial" w:hAnsi="Arial"/>
-          <w:sz w:val="18"/>
-          <w:szCs w:val="18"/>
-          <w:highlight w:val="green"/>
-          <w:lang w:val="es-ES_tradnl"/>
-        </w:rPr>
-        <w:t>1</w:t>
-      </w:r>
-      <w:r>
-        <w:rPr>
-          <w:rFonts w:ascii="Arial" w:hAnsi="Arial"/>
-          <w:sz w:val="18"/>
-          <w:szCs w:val="18"/>
-          <w:highlight w:val="green"/>
-          <w:lang w:val="es-ES_tradnl"/>
-        </w:rPr>
-        <w:t xml:space="preserve"> – máx. </w:t>
-      </w:r>
-      <w:r>
-        <w:rPr>
-          <w:rFonts w:ascii="Arial" w:hAnsi="Arial"/>
-          <w:sz w:val="18"/>
-          <w:szCs w:val="18"/>
-          <w:highlight w:val="green"/>
-          <w:lang w:val="es-ES_tradnl"/>
-        </w:rPr>
-        <w:t>3</w:t>
-      </w:r>
-      <w:r>
-        <w:rPr>
-          <w:rFonts w:ascii="Arial" w:hAnsi="Arial"/>
-          <w:sz w:val="18"/>
-          <w:szCs w:val="18"/>
-          <w:highlight w:val="green"/>
-          <w:lang w:val="es-ES_tradnl"/>
-        </w:rPr>
-        <w:t>)</w:t>
-      </w:r>
-    </w:p>
-    <w:p>
-      <w:pPr>
+        <w:t>IMAGEN:</w:t>
+      </w:r>
+    </w:p>
+    <w:p>
+      <w:pPr>
+        <w:ind w:left="426"/>
         <w:rPr>
           <w:rFonts w:ascii="Arial" w:hAnsi="Arial" w:cs="Arial"/>
           <w:sz w:val="18"/>
@@ -3375,7 +3099,6 @@
       <w:r>
         <w:rPr>
           <w:rFonts w:ascii="Arial" w:hAnsi="Arial"/>
-          <w:color w:val="FF0000"/>
           <w:sz w:val="18"/>
           <w:szCs w:val="18"/>
           <w:lang w:val="es-ES_tradnl"/>
@@ -3390,8 +3113,9 @@
           <w:highlight w:val="yellow"/>
           <w:lang w:val="es-ES_tradnl"/>
         </w:rPr>
-        <w:t>Imagen</w:t>
-      </w:r>
+        <w:t xml:space="preserve">Nombre de archivo </w:t>
+      </w:r>
+      <w:proofErr w:type="spellStart"/>
       <w:r>
         <w:rPr>
           <w:rFonts w:ascii="Arial" w:hAnsi="Arial" w:cs="Arial"/>
@@ -3400,8 +3124,9 @@
           <w:highlight w:val="yellow"/>
           <w:lang w:val="es-ES_tradnl"/>
         </w:rPr>
-        <w:t xml:space="preserve"> </w:t>
-      </w:r>
+        <w:t>Shutterstock</w:t>
+      </w:r>
+      <w:proofErr w:type="spellEnd"/>
       <w:r>
         <w:rPr>
           <w:rFonts w:ascii="Arial" w:hAnsi="Arial" w:cs="Arial"/>
@@ -3410,7 +3135,7 @@
           <w:highlight w:val="yellow"/>
           <w:lang w:val="es-ES_tradnl"/>
         </w:rPr>
-        <w:t>1</w:t>
+        <w:t xml:space="preserve"> o descripción de ilustración a crear</w:t>
       </w:r>
     </w:p>
     <w:p>
@@ -3423,36 +3148,6 @@
           <w:lang w:val="es-ES_tradnl"/>
         </w:rPr>
       </w:pPr>
-      <w:r>
-        <w:rPr>
-          <w:rFonts w:ascii="Arial" w:hAnsi="Arial"/>
-          <w:b/>
-          <w:color w:val="FF0000"/>
-          <w:sz w:val="18"/>
-          <w:szCs w:val="18"/>
-          <w:lang w:val="es-ES_tradnl"/>
-        </w:rPr>
-        <w:t>*</w:t>
-      </w:r>
-      <w:r>
-        <w:rPr>
-          <w:rFonts w:ascii="Arial" w:hAnsi="Arial"/>
-          <w:sz w:val="18"/>
-          <w:szCs w:val="18"/>
-          <w:lang w:val="es-ES_tradnl"/>
-        </w:rPr>
-        <w:t xml:space="preserve"> </w:t>
-      </w:r>
-      <w:r>
-        <w:rPr>
-          <w:rFonts w:ascii="Arial" w:hAnsi="Arial" w:cs="Arial"/>
-          <w:sz w:val="18"/>
-          <w:szCs w:val="18"/>
-          <w:highlight w:val="yellow"/>
-          <w:lang w:val="es-ES_tradnl"/>
-        </w:rPr>
-        <w:t>Nombre de archivo Shutterstock o descripción de ilustración a crear</w:t>
-      </w:r>
     </w:p>
     <w:p>
       <w:pPr>
@@ -3466,16 +3161,15 @@
       </w:pPr>
       <w:r>
         <w:rPr>
-          <w:rFonts w:ascii="Arial" w:hAnsi="Arial" w:cs="Arial"/>
+          <w:rFonts w:ascii="Times New Roman" w:hAnsi="Times New Roman" w:cs="Times New Roman"/>
           <w:noProof/>
-          <w:sz w:val="18"/>
-          <w:szCs w:val="18"/>
           <w:lang w:val="es-CO" w:eastAsia="ko-KR"/>
         </w:rPr>
+        <w:lastRenderedPageBreak/>
         <w:drawing>
-          <wp:inline distT="0" distB="0" distL="0" distR="0" wp14:anchorId="3EE50E64" wp14:editId="15C0232E">
-            <wp:extent cx="1695218" cy="1874448"/>
-            <wp:effectExtent l="0" t="0" r="635" b="0"/>
+          <wp:inline distT="0" distB="0" distL="0" distR="0" wp14:anchorId="304E6ED4" wp14:editId="4BFE7E01">
+            <wp:extent cx="3086100" cy="2151577"/>
+            <wp:effectExtent l="0" t="0" r="0" b="1270"/>
             <wp:docPr id="1" name="Imagen 1"/>
             <wp:cNvGraphicFramePr>
               <a:graphicFrameLocks xmlns:a="http://schemas.openxmlformats.org/drawingml/2006/main" noChangeAspect="1"/>
@@ -3484,7 +3178,7 @@
               <a:graphicData uri="http://schemas.openxmlformats.org/drawingml/2006/picture">
                 <pic:pic xmlns:pic="http://schemas.openxmlformats.org/drawingml/2006/picture">
                   <pic:nvPicPr>
-                    <pic:cNvPr id="1" name="MA_10_01_CO_REC140_F1.jpg"/>
+                    <pic:cNvPr id="1" name="MA_G10_01_REC130_F1.jpg"/>
                     <pic:cNvPicPr/>
                   </pic:nvPicPr>
                   <pic:blipFill>
@@ -3502,7 +3196,7 @@
                   <pic:spPr>
                     <a:xfrm>
                       <a:off x="0" y="0"/>
-                      <a:ext cx="1703813" cy="1883952"/>
+                      <a:ext cx="3086591" cy="2151919"/>
                     </a:xfrm>
                     <a:prstGeom prst="rect">
                       <a:avLst/>
@@ -3517,33 +3211,12 @@
     </w:p>
     <w:p>
       <w:pPr>
-        <w:ind w:left="567"/>
-        <w:rPr>
-          <w:rFonts w:ascii="Arial" w:hAnsi="Arial" w:cs="Arial"/>
-          <w:sz w:val="18"/>
-          <w:szCs w:val="18"/>
-          <w:lang w:val="es-ES_tradnl"/>
-        </w:rPr>
-      </w:pPr>
-    </w:p>
-    <w:p>
-      <w:pPr>
-        <w:ind w:left="709"/>
-        <w:rPr>
-          <w:rFonts w:ascii="Arial" w:hAnsi="Arial" w:cs="Arial"/>
-          <w:sz w:val="18"/>
-          <w:szCs w:val="18"/>
-          <w:lang w:val="es-ES_tradnl"/>
-        </w:rPr>
-      </w:pPr>
-    </w:p>
-    <w:p>
-      <w:pPr>
-        <w:ind w:left="567"/>
-        <w:rPr>
-          <w:rFonts w:ascii="Arial" w:hAnsi="Arial" w:cs="Arial"/>
-          <w:sz w:val="18"/>
-          <w:szCs w:val="18"/>
+        <w:ind w:left="426"/>
+        <w:rPr>
+          <w:rFonts w:ascii="Arial" w:hAnsi="Arial" w:cs="Arial"/>
+          <w:sz w:val="18"/>
+          <w:szCs w:val="18"/>
+          <w:highlight w:val="yellow"/>
           <w:lang w:val="es-ES_tradnl"/>
         </w:rPr>
       </w:pPr>
@@ -3556,16 +3229,7 @@
           <w:szCs w:val="18"/>
           <w:lang w:val="es-ES_tradnl"/>
         </w:rPr>
-        <w:t>*</w:t>
-      </w:r>
-      <w:r>
-        <w:rPr>
-          <w:rFonts w:ascii="Arial" w:hAnsi="Arial"/>
-          <w:sz w:val="18"/>
-          <w:szCs w:val="18"/>
-          <w:lang w:val="es-ES_tradnl"/>
-        </w:rPr>
-        <w:t xml:space="preserve"> </w:t>
+        <w:t xml:space="preserve">* </w:t>
       </w:r>
       <w:r>
         <w:rPr>
@@ -3575,49 +3239,8 @@
           <w:highlight w:val="yellow"/>
           <w:lang w:val="es-ES_tradnl"/>
         </w:rPr>
-        <w:t>Nombre de archivo codificado (ejemplo, CI_S3_G1_REC10_F1)</w:t>
-      </w:r>
-    </w:p>
-    <w:p>
-      <w:pPr>
-        <w:ind w:left="709"/>
-        <w:rPr>
-          <w:rFonts w:ascii="Arial" w:hAnsi="Arial" w:cs="Arial"/>
-          <w:sz w:val="18"/>
-          <w:szCs w:val="18"/>
-          <w:lang w:val="es-ES_tradnl"/>
-        </w:rPr>
-      </w:pPr>
-      <w:r>
-        <w:rPr>
-          <w:rFonts w:ascii="Arial" w:hAnsi="Arial" w:cs="Arial"/>
-          <w:sz w:val="18"/>
-          <w:szCs w:val="18"/>
-          <w:lang w:val="es-ES_tradnl"/>
-        </w:rPr>
-        <w:t>MA_10_01_CO_REC140_F1</w:t>
-      </w:r>
-    </w:p>
-    <w:p>
-      <w:pPr>
-        <w:ind w:left="709"/>
-        <w:rPr>
-          <w:rFonts w:ascii="Arial" w:hAnsi="Arial" w:cs="Arial"/>
-          <w:sz w:val="18"/>
-          <w:szCs w:val="18"/>
-          <w:lang w:val="es-ES_tradnl"/>
-        </w:rPr>
-      </w:pPr>
-    </w:p>
-    <w:p>
-      <w:pPr>
-        <w:rPr>
-          <w:rFonts w:ascii="Arial" w:hAnsi="Arial" w:cs="Arial"/>
-          <w:sz w:val="18"/>
-          <w:szCs w:val="18"/>
-          <w:lang w:val="es-ES_tradnl"/>
-        </w:rPr>
-      </w:pPr>
+        <w:t>Imagen normal (</w:t>
+      </w:r>
       <w:r>
         <w:rPr>
           <w:rFonts w:ascii="Arial" w:hAnsi="Arial" w:cs="Arial"/>
@@ -3626,7 +3249,7 @@
           <w:highlight w:val="yellow"/>
           <w:lang w:val="es-ES_tradnl"/>
         </w:rPr>
-        <w:t>Imagen</w:t>
+        <w:t>codificado ejemplo, CI_S3_G1_REC10_F1</w:t>
       </w:r>
       <w:r>
         <w:rPr>
@@ -3636,7 +3259,7 @@
           <w:highlight w:val="yellow"/>
           <w:lang w:val="es-ES_tradnl"/>
         </w:rPr>
-        <w:t xml:space="preserve"> </w:t>
+        <w:t>n</w:t>
       </w:r>
       <w:r>
         <w:rPr>
@@ -3646,12 +3269,48 @@
           <w:highlight w:val="yellow"/>
           <w:lang w:val="es-ES_tradnl"/>
         </w:rPr>
-        <w:t>2</w:t>
+        <w:t>)</w:t>
       </w:r>
     </w:p>
     <w:p>
       <w:pPr>
         <w:ind w:left="567"/>
+        <w:rPr>
+          <w:rFonts w:ascii="Arial" w:hAnsi="Arial" w:cs="Arial"/>
+          <w:sz w:val="18"/>
+          <w:szCs w:val="18"/>
+          <w:lang w:val="es-ES_tradnl"/>
+        </w:rPr>
+      </w:pPr>
+      <w:r>
+        <w:rPr>
+          <w:rFonts w:ascii="Times New Roman" w:hAnsi="Times New Roman" w:cs="Times New Roman"/>
+          <w:lang w:val="es-ES_tradnl"/>
+        </w:rPr>
+        <w:t>MA_</w:t>
+      </w:r>
+      <w:r>
+        <w:rPr>
+          <w:rFonts w:ascii="Times New Roman" w:hAnsi="Times New Roman" w:cs="Times New Roman"/>
+          <w:lang w:val="es-ES_tradnl"/>
+        </w:rPr>
+        <w:t>10_01_REC130_F1</w:t>
+      </w:r>
+    </w:p>
+    <w:p>
+      <w:pPr>
+        <w:ind w:left="567"/>
+        <w:rPr>
+          <w:rFonts w:ascii="Arial" w:hAnsi="Arial" w:cs="Arial"/>
+          <w:sz w:val="18"/>
+          <w:szCs w:val="18"/>
+          <w:lang w:val="es-ES_tradnl"/>
+        </w:rPr>
+      </w:pPr>
+    </w:p>
+    <w:p>
+      <w:pPr>
+        <w:ind w:left="426"/>
         <w:rPr>
           <w:rFonts w:ascii="Arial" w:hAnsi="Arial" w:cs="Arial"/>
           <w:sz w:val="18"/>
@@ -3668,16 +3327,7 @@
           <w:szCs w:val="18"/>
           <w:lang w:val="es-ES_tradnl"/>
         </w:rPr>
-        <w:t>*</w:t>
-      </w:r>
-      <w:r>
-        <w:rPr>
-          <w:rFonts w:ascii="Arial" w:hAnsi="Arial"/>
-          <w:sz w:val="18"/>
-          <w:szCs w:val="18"/>
-          <w:lang w:val="es-ES_tradnl"/>
-        </w:rPr>
-        <w:t xml:space="preserve"> </w:t>
+        <w:t xml:space="preserve">* </w:t>
       </w:r>
       <w:r>
         <w:rPr>
@@ -3687,7 +3337,58 @@
           <w:highlight w:val="yellow"/>
           <w:lang w:val="es-ES_tradnl"/>
         </w:rPr>
-        <w:t>Nombre de archivo Shutterstock o descripción de ilustración a crear</w:t>
+        <w:t xml:space="preserve">Imagen amplificada </w:t>
+      </w:r>
+      <w:r>
+        <w:rPr>
+          <w:rFonts w:ascii="Arial" w:hAnsi="Arial" w:cs="Arial"/>
+          <w:b/>
+          <w:sz w:val="18"/>
+          <w:szCs w:val="18"/>
+          <w:highlight w:val="yellow"/>
+          <w:lang w:val="es-ES_tradnl"/>
+        </w:rPr>
+        <w:t>opcional</w:t>
+      </w:r>
+      <w:r>
+        <w:rPr>
+          <w:rFonts w:ascii="Arial" w:hAnsi="Arial" w:cs="Arial"/>
+          <w:sz w:val="18"/>
+          <w:szCs w:val="18"/>
+          <w:highlight w:val="yellow"/>
+          <w:lang w:val="es-ES_tradnl"/>
+        </w:rPr>
+        <w:t xml:space="preserve"> (</w:t>
+      </w:r>
+      <w:r>
+        <w:rPr>
+          <w:rFonts w:ascii="Arial" w:hAnsi="Arial" w:cs="Arial"/>
+          <w:sz w:val="18"/>
+          <w:szCs w:val="18"/>
+          <w:highlight w:val="yellow"/>
+          <w:lang w:val="es-ES_tradnl"/>
+        </w:rPr>
+        <w:t>codificado ejemplo, CI_S3_G1_REC10_F1</w:t>
+      </w:r>
+      <w:r>
+        <w:rPr>
+          <w:rFonts w:ascii="Arial" w:hAnsi="Arial" w:cs="Arial"/>
+          <w:sz w:val="18"/>
+          <w:szCs w:val="18"/>
+          <w:highlight w:val="yellow"/>
+          <w:lang w:val="es-ES_tradnl"/>
+        </w:rPr>
+        <w:t>a</w:t>
+      </w:r>
+      <w:r>
+        <w:rPr>
+          <w:rFonts w:ascii="Arial" w:hAnsi="Arial" w:cs="Arial"/>
+          <w:sz w:val="18"/>
+          <w:szCs w:val="18"/>
+          <w:highlight w:val="yellow"/>
+          <w:lang w:val="es-ES_tradnl"/>
+        </w:rPr>
+        <w:t>)</w:t>
       </w:r>
     </w:p>
     <w:p>
@@ -3700,56 +3401,6 @@
           <w:lang w:val="es-ES_tradnl"/>
         </w:rPr>
       </w:pPr>
-      <w:r>
-        <w:rPr>
-          <w:rFonts w:ascii="Arial" w:hAnsi="Arial" w:cs="Arial"/>
-          <w:noProof/>
-          <w:sz w:val="18"/>
-          <w:szCs w:val="18"/>
-          <w:lang w:val="es-CO" w:eastAsia="ko-KR"/>
-        </w:rPr>
-        <w:drawing>
-          <wp:inline distT="0" distB="0" distL="0" distR="0" wp14:anchorId="1C8549DE" wp14:editId="773931E4">
-            <wp:extent cx="1694815" cy="1831434"/>
-            <wp:effectExtent l="0" t="0" r="635" b="0"/>
-            <wp:docPr id="2" name="Imagen 2"/>
-            <wp:cNvGraphicFramePr>
-              <a:graphicFrameLocks xmlns:a="http://schemas.openxmlformats.org/drawingml/2006/main" noChangeAspect="1"/>
-            </wp:cNvGraphicFramePr>
-            <a:graphic xmlns:a="http://schemas.openxmlformats.org/drawingml/2006/main">
-              <a:graphicData uri="http://schemas.openxmlformats.org/drawingml/2006/picture">
-                <pic:pic xmlns:pic="http://schemas.openxmlformats.org/drawingml/2006/picture">
-                  <pic:nvPicPr>
-                    <pic:cNvPr id="2" name="MA_10_01_CO_REC140_F2.jpg"/>
-                    <pic:cNvPicPr/>
-                  </pic:nvPicPr>
-                  <pic:blipFill>
-                    <a:blip r:embed="rId5">
-                      <a:extLst>
-                        <a:ext uri="{28A0092B-C50C-407E-A947-70E740481C1C}">
-                          <a14:useLocalDpi xmlns:a14="http://schemas.microsoft.com/office/drawing/2010/main" val="0"/>
-                        </a:ext>
-                      </a:extLst>
-                    </a:blip>
-                    <a:stretch>
-                      <a:fillRect/>
-                    </a:stretch>
-                  </pic:blipFill>
-                  <pic:spPr>
-                    <a:xfrm>
-                      <a:off x="0" y="0"/>
-                      <a:ext cx="1707198" cy="1844816"/>
-                    </a:xfrm>
-                    <a:prstGeom prst="rect">
-                      <a:avLst/>
-                    </a:prstGeom>
-                  </pic:spPr>
-                </pic:pic>
-              </a:graphicData>
-            </a:graphic>
-          </wp:inline>
-        </w:drawing>
-      </w:r>
     </w:p>
     <w:p>
       <w:pPr>
@@ -3764,18 +3415,6 @@
     </w:p>
     <w:p>
       <w:pPr>
-        <w:ind w:left="709"/>
-        <w:rPr>
-          <w:rFonts w:ascii="Arial" w:hAnsi="Arial" w:cs="Arial"/>
-          <w:sz w:val="18"/>
-          <w:szCs w:val="18"/>
-          <w:lang w:val="es-ES_tradnl"/>
-        </w:rPr>
-      </w:pPr>
-    </w:p>
-    <w:p>
-      <w:pPr>
-        <w:ind w:left="567"/>
         <w:rPr>
           <w:rFonts w:ascii="Arial" w:hAnsi="Arial" w:cs="Arial"/>
           <w:sz w:val="18"/>
@@ -3797,6 +3436,7 @@
       <w:r>
         <w:rPr>
           <w:rFonts w:ascii="Arial" w:hAnsi="Arial"/>
+          <w:color w:val="FF0000"/>
           <w:sz w:val="18"/>
           <w:szCs w:val="18"/>
           <w:lang w:val="es-ES_tradnl"/>
@@ -3808,106 +3448,105 @@
           <w:rFonts w:ascii="Arial" w:hAnsi="Arial" w:cs="Arial"/>
           <w:sz w:val="18"/>
           <w:szCs w:val="18"/>
-          <w:highlight w:val="yellow"/>
-          <w:lang w:val="es-ES_tradnl"/>
-        </w:rPr>
-        <w:t>Nombre de archivo codificado (ejemplo, CI_S3_G1_REC10_F1)</w:t>
-      </w:r>
-    </w:p>
-    <w:p>
-      <w:pPr>
-        <w:ind w:left="709"/>
-        <w:rPr>
-          <w:rFonts w:ascii="Arial" w:hAnsi="Arial" w:cs="Arial"/>
-          <w:sz w:val="18"/>
-          <w:szCs w:val="18"/>
-          <w:lang w:val="es-ES_tradnl"/>
-        </w:rPr>
-      </w:pPr>
-      <w:r>
-        <w:rPr>
-          <w:rFonts w:ascii="Arial" w:hAnsi="Arial" w:cs="Arial"/>
-          <w:sz w:val="18"/>
-          <w:szCs w:val="18"/>
-          <w:lang w:val="es-ES_tradnl"/>
-        </w:rPr>
-        <w:t>MA_10_01_CO_REC140_F</w:t>
-      </w:r>
-      <w:r>
-        <w:rPr>
-          <w:rFonts w:ascii="Arial" w:hAnsi="Arial" w:cs="Arial"/>
-          <w:sz w:val="18"/>
-          <w:szCs w:val="18"/>
-          <w:lang w:val="es-ES_tradnl"/>
-        </w:rPr>
-        <w:t>2</w:t>
-      </w:r>
-    </w:p>
-    <w:p>
-      <w:pPr>
-        <w:ind w:left="709"/>
-        <w:rPr>
-          <w:rFonts w:ascii="Arial" w:hAnsi="Arial" w:cs="Arial"/>
-          <w:sz w:val="18"/>
-          <w:szCs w:val="18"/>
-          <w:lang w:val="es-ES_tradnl"/>
-        </w:rPr>
-      </w:pPr>
-    </w:p>
-    <w:p>
-      <w:pPr>
-        <w:ind w:left="709"/>
-        <w:rPr>
-          <w:rFonts w:ascii="Arial" w:hAnsi="Arial" w:cs="Arial"/>
-          <w:sz w:val="18"/>
-          <w:szCs w:val="18"/>
-          <w:lang w:val="es-ES_tradnl"/>
-        </w:rPr>
-      </w:pPr>
-    </w:p>
-    <w:p>
-      <w:pPr>
-        <w:rPr>
-          <w:rFonts w:ascii="Arial" w:hAnsi="Arial" w:cs="Arial"/>
-          <w:sz w:val="18"/>
-          <w:szCs w:val="18"/>
-          <w:lang w:val="es-ES_tradnl"/>
-        </w:rPr>
-      </w:pPr>
-      <w:r>
-        <w:rPr>
-          <w:rFonts w:ascii="Arial" w:hAnsi="Arial" w:cs="Arial"/>
-          <w:sz w:val="18"/>
-          <w:szCs w:val="18"/>
-          <w:highlight w:val="yellow"/>
-          <w:lang w:val="es-ES_tradnl"/>
-        </w:rPr>
-        <w:t>Imagen</w:t>
-      </w:r>
-      <w:r>
-        <w:rPr>
-          <w:rFonts w:ascii="Arial" w:hAnsi="Arial" w:cs="Arial"/>
-          <w:sz w:val="18"/>
-          <w:szCs w:val="18"/>
-          <w:highlight w:val="yellow"/>
+          <w:highlight w:val="green"/>
+          <w:lang w:val="es-ES_tradnl"/>
+        </w:rPr>
+        <w:t>Textos asociados</w:t>
+      </w:r>
+      <w:r>
+        <w:rPr>
+          <w:rFonts w:ascii="Arial" w:hAnsi="Arial" w:cs="Arial"/>
+          <w:sz w:val="18"/>
+          <w:szCs w:val="18"/>
+          <w:highlight w:val="green"/>
           <w:lang w:val="es-ES_tradnl"/>
         </w:rPr>
         <w:t xml:space="preserve"> </w:t>
       </w:r>
       <w:r>
         <w:rPr>
-          <w:rFonts w:ascii="Arial" w:hAnsi="Arial" w:cs="Arial"/>
-          <w:sz w:val="18"/>
-          <w:szCs w:val="18"/>
-          <w:highlight w:val="yellow"/>
-          <w:lang w:val="es-ES_tradnl"/>
-        </w:rPr>
-        <w:t>3</w:t>
-      </w:r>
-    </w:p>
-    <w:p>
-      <w:pPr>
-        <w:ind w:left="567"/>
+          <w:rFonts w:ascii="Arial" w:hAnsi="Arial"/>
+          <w:sz w:val="18"/>
+          <w:szCs w:val="18"/>
+          <w:highlight w:val="green"/>
+          <w:lang w:val="es-ES_tradnl"/>
+        </w:rPr>
+        <w:t>(mín. 3</w:t>
+      </w:r>
+      <w:r>
+        <w:rPr>
+          <w:rFonts w:ascii="Arial" w:hAnsi="Arial"/>
+          <w:sz w:val="18"/>
+          <w:szCs w:val="18"/>
+          <w:highlight w:val="green"/>
+          <w:lang w:val="es-ES_tradnl"/>
+        </w:rPr>
+        <w:t xml:space="preserve"> – máx. </w:t>
+      </w:r>
+      <w:r>
+        <w:rPr>
+          <w:rFonts w:ascii="Arial" w:hAnsi="Arial"/>
+          <w:sz w:val="18"/>
+          <w:szCs w:val="18"/>
+          <w:highlight w:val="green"/>
+          <w:lang w:val="es-ES_tradnl"/>
+        </w:rPr>
+        <w:t>6</w:t>
+      </w:r>
+      <w:r>
+        <w:rPr>
+          <w:rFonts w:ascii="Arial" w:hAnsi="Arial"/>
+          <w:sz w:val="18"/>
+          <w:szCs w:val="18"/>
+          <w:highlight w:val="green"/>
+          <w:lang w:val="es-ES_tradnl"/>
+        </w:rPr>
+        <w:t xml:space="preserve">, </w:t>
+      </w:r>
+      <w:r>
+        <w:rPr>
+          <w:rFonts w:ascii="Arial" w:hAnsi="Arial"/>
+          <w:b/>
+          <w:sz w:val="18"/>
+          <w:szCs w:val="18"/>
+          <w:highlight w:val="green"/>
+          <w:lang w:val="es-ES_tradnl"/>
+        </w:rPr>
+        <w:t>65</w:t>
+      </w:r>
+      <w:r>
+        <w:rPr>
+          <w:rFonts w:ascii="Arial" w:hAnsi="Arial"/>
+          <w:sz w:val="18"/>
+          <w:szCs w:val="18"/>
+          <w:highlight w:val="green"/>
+          <w:lang w:val="es-ES_tradnl"/>
+        </w:rPr>
+        <w:t xml:space="preserve"> caracteres máximo cada </w:t>
+      </w:r>
+      <w:r>
+        <w:rPr>
+          <w:rFonts w:ascii="Arial" w:hAnsi="Arial"/>
+          <w:sz w:val="18"/>
+          <w:szCs w:val="18"/>
+          <w:highlight w:val="green"/>
+          <w:lang w:val="es-ES_tradnl"/>
+        </w:rPr>
+        <w:t>texto</w:t>
+      </w:r>
+      <w:r>
+        <w:rPr>
+          <w:rFonts w:ascii="Arial" w:hAnsi="Arial"/>
+          <w:sz w:val="18"/>
+          <w:szCs w:val="18"/>
+          <w:highlight w:val="green"/>
+          <w:lang w:val="es-ES_tradnl"/>
+        </w:rPr>
+        <w:t>)</w:t>
+      </w:r>
+    </w:p>
+    <w:p>
+      <w:pPr>
         <w:rPr>
           <w:rFonts w:ascii="Arial" w:hAnsi="Arial" w:cs="Arial"/>
           <w:sz w:val="18"/>
@@ -3929,6 +3568,7 @@
       <w:r>
         <w:rPr>
           <w:rFonts w:ascii="Arial" w:hAnsi="Arial"/>
+          <w:color w:val="FF0000"/>
           <w:sz w:val="18"/>
           <w:szCs w:val="18"/>
           <w:lang w:val="es-ES_tradnl"/>
@@ -3943,84 +3583,80 @@
           <w:highlight w:val="yellow"/>
           <w:lang w:val="es-ES_tradnl"/>
         </w:rPr>
-        <w:t>Nombre de archivo Shutterstock o descripción de ilustración a crear</w:t>
-      </w:r>
-    </w:p>
-    <w:p>
-      <w:pPr>
-        <w:ind w:left="709"/>
-        <w:rPr>
-          <w:rFonts w:ascii="Arial" w:hAnsi="Arial" w:cs="Arial"/>
-          <w:sz w:val="18"/>
-          <w:szCs w:val="18"/>
-          <w:lang w:val="es-ES_tradnl"/>
-        </w:rPr>
-      </w:pPr>
-      <w:r>
-        <w:rPr>
-          <w:rFonts w:ascii="Arial" w:hAnsi="Arial" w:cs="Arial"/>
-          <w:noProof/>
-          <w:sz w:val="18"/>
-          <w:szCs w:val="18"/>
-          <w:lang w:val="es-CO" w:eastAsia="ko-KR"/>
-        </w:rPr>
-        <w:drawing>
-          <wp:inline distT="0" distB="0" distL="0" distR="0" wp14:anchorId="530BC341" wp14:editId="2C355238">
-            <wp:extent cx="2247900" cy="419100"/>
-            <wp:effectExtent l="0" t="0" r="0" b="0"/>
-            <wp:docPr id="3" name="Imagen 3"/>
-            <wp:cNvGraphicFramePr>
-              <a:graphicFrameLocks xmlns:a="http://schemas.openxmlformats.org/drawingml/2006/main" noChangeAspect="1"/>
-            </wp:cNvGraphicFramePr>
-            <a:graphic xmlns:a="http://schemas.openxmlformats.org/drawingml/2006/main">
-              <a:graphicData uri="http://schemas.openxmlformats.org/drawingml/2006/picture">
-                <pic:pic xmlns:pic="http://schemas.openxmlformats.org/drawingml/2006/picture">
-                  <pic:nvPicPr>
-                    <pic:cNvPr id="3" name="MA_10_01_CO_REC140_F3.jpg"/>
-                    <pic:cNvPicPr/>
-                  </pic:nvPicPr>
-                  <pic:blipFill>
-                    <a:blip r:embed="rId6">
-                      <a:extLst>
-                        <a:ext uri="{28A0092B-C50C-407E-A947-70E740481C1C}">
-                          <a14:useLocalDpi xmlns:a14="http://schemas.microsoft.com/office/drawing/2010/main" val="0"/>
-                        </a:ext>
-                      </a:extLst>
-                    </a:blip>
-                    <a:stretch>
-                      <a:fillRect/>
-                    </a:stretch>
-                  </pic:blipFill>
-                  <pic:spPr>
-                    <a:xfrm>
-                      <a:off x="0" y="0"/>
-                      <a:ext cx="2247900" cy="419100"/>
-                    </a:xfrm>
-                    <a:prstGeom prst="rect">
-                      <a:avLst/>
-                    </a:prstGeom>
-                  </pic:spPr>
-                </pic:pic>
-              </a:graphicData>
-            </a:graphic>
-          </wp:inline>
-        </w:drawing>
-      </w:r>
-    </w:p>
-    <w:p>
-      <w:pPr>
-        <w:ind w:left="709"/>
-        <w:rPr>
-          <w:rFonts w:ascii="Arial" w:hAnsi="Arial" w:cs="Arial"/>
-          <w:sz w:val="18"/>
-          <w:szCs w:val="18"/>
-          <w:lang w:val="es-ES_tradnl"/>
-        </w:rPr>
-      </w:pPr>
-    </w:p>
-    <w:p>
-      <w:pPr>
-        <w:ind w:left="567"/>
+        <w:t>Texto 1:</w:t>
+      </w:r>
+    </w:p>
+    <w:p>
+      <w:pPr>
+        <w:rPr>
+          <w:rFonts w:ascii="Times New Roman" w:hAnsi="Times New Roman" w:cs="Times New Roman"/>
+          <w:lang w:val="es-CO"/>
+        </w:rPr>
+      </w:pPr>
+      <m:oMath>
+        <m:r>
+          <w:rPr>
+            <w:rFonts w:ascii="Cambria Math" w:hAnsi="Cambria Math" w:cs="Times New Roman"/>
+          </w:rPr>
+          <m:t>g</m:t>
+        </m:r>
+        <m:d>
+          <m:dPr>
+            <m:ctrlPr>
+              <w:rPr>
+                <w:rFonts w:ascii="Cambria Math" w:hAnsi="Cambria Math" w:cs="Times New Roman"/>
+                <w:i/>
+              </w:rPr>
+            </m:ctrlPr>
+          </m:dPr>
+          <m:e>
+            <m:r>
+              <w:rPr>
+                <w:rFonts w:ascii="Cambria Math" w:hAnsi="Cambria Math" w:cs="Times New Roman"/>
+                <w:lang w:val="es-CO"/>
+              </w:rPr>
+              <m:t>-1</m:t>
+            </m:r>
+          </m:e>
+        </m:d>
+        <m:r>
+          <w:rPr>
+            <w:rFonts w:ascii="Cambria Math" w:hAnsi="Cambria Math" w:cs="Times New Roman"/>
+            <w:lang w:val="es-CO"/>
+          </w:rPr>
+          <m:t>=1</m:t>
+        </m:r>
+      </m:oMath>
+      <w:r>
+        <w:rPr>
+          <w:rFonts w:ascii="Times New Roman" w:hAnsi="Times New Roman" w:cs="Times New Roman"/>
+          <w:lang w:val="es-CO"/>
+        </w:rPr>
+        <w:t xml:space="preserve"> </w:t>
+      </w:r>
+    </w:p>
+    <w:p>
+      <w:pPr>
+        <w:rPr>
+          <w:rFonts w:ascii="Arial" w:hAnsi="Arial" w:cs="Arial"/>
+          <w:sz w:val="18"/>
+          <w:szCs w:val="18"/>
+          <w:lang w:val="es-ES_tradnl"/>
+        </w:rPr>
+      </w:pPr>
+    </w:p>
+    <w:p>
+      <w:pPr>
+        <w:rPr>
+          <w:rFonts w:ascii="Arial" w:hAnsi="Arial" w:cs="Arial"/>
+          <w:sz w:val="18"/>
+          <w:szCs w:val="18"/>
+          <w:lang w:val="es-ES_tradnl"/>
+        </w:rPr>
+      </w:pPr>
+    </w:p>
+    <w:p>
+      <w:pPr>
         <w:rPr>
           <w:rFonts w:ascii="Arial" w:hAnsi="Arial" w:cs="Arial"/>
           <w:sz w:val="18"/>
@@ -4042,6 +3678,7 @@
       <w:r>
         <w:rPr>
           <w:rFonts w:ascii="Arial" w:hAnsi="Arial"/>
+          <w:color w:val="FF0000"/>
           <w:sz w:val="18"/>
           <w:szCs w:val="18"/>
           <w:lang w:val="es-ES_tradnl"/>
@@ -4056,61 +3693,103 @@
           <w:highlight w:val="yellow"/>
           <w:lang w:val="es-ES_tradnl"/>
         </w:rPr>
-        <w:t>Nombre de archivo codificado (ejemplo, CI_S3_G1_REC10_F1)</w:t>
-      </w:r>
-    </w:p>
-    <w:p>
-      <w:pPr>
-        <w:ind w:left="709"/>
-        <w:rPr>
-          <w:rFonts w:ascii="Arial" w:hAnsi="Arial" w:cs="Arial"/>
-          <w:sz w:val="18"/>
-          <w:szCs w:val="18"/>
-          <w:lang w:val="es-ES_tradnl"/>
-        </w:rPr>
-      </w:pPr>
-      <w:r>
-        <w:rPr>
-          <w:rFonts w:ascii="Arial" w:hAnsi="Arial" w:cs="Arial"/>
-          <w:sz w:val="18"/>
-          <w:szCs w:val="18"/>
-          <w:lang w:val="es-ES_tradnl"/>
-        </w:rPr>
-        <w:t>MA_10_01_CO_REC140_F</w:t>
-      </w:r>
-      <w:r>
-        <w:rPr>
-          <w:rFonts w:ascii="Arial" w:hAnsi="Arial" w:cs="Arial"/>
-          <w:sz w:val="18"/>
-          <w:szCs w:val="18"/>
-          <w:lang w:val="es-ES_tradnl"/>
-        </w:rPr>
-        <w:t>3</w:t>
+        <w:t>Texto 2:</w:t>
       </w:r>
     </w:p>
     <w:p>
       <w:pPr>
         <w:rPr>
           <w:rFonts w:ascii="Times New Roman" w:hAnsi="Times New Roman" w:cs="Times New Roman"/>
-          <w:lang w:val="es-ES_tradnl"/>
-        </w:rPr>
-      </w:pPr>
-    </w:p>
-    <w:p>
-      <w:pPr>
-        <w:ind w:left="709"/>
-        <w:rPr>
-          <w:rFonts w:ascii="Arial" w:hAnsi="Arial" w:cs="Arial"/>
-          <w:sz w:val="18"/>
-          <w:szCs w:val="18"/>
-          <w:lang w:val="es-ES_tradnl"/>
-        </w:rPr>
-      </w:pPr>
-    </w:p>
-    <w:p>
-      <w:pPr>
-        <w:rPr>
-          <w:rFonts w:ascii="Arial" w:hAnsi="Arial"/>
+          <w:lang w:val="es-CO"/>
+        </w:rPr>
+      </w:pPr>
+      <m:oMath>
+        <m:r>
+          <w:rPr>
+            <w:rFonts w:ascii="Cambria Math" w:hAnsi="Cambria Math" w:cs="Times New Roman"/>
+          </w:rPr>
+          <m:t>g</m:t>
+        </m:r>
+        <m:d>
+          <m:dPr>
+            <m:ctrlPr>
+              <w:rPr>
+                <w:rFonts w:ascii="Cambria Math" w:hAnsi="Cambria Math" w:cs="Times New Roman"/>
+                <w:i/>
+              </w:rPr>
+            </m:ctrlPr>
+          </m:dPr>
+          <m:e>
+            <m:r>
+              <w:rPr>
+                <w:rFonts w:ascii="Cambria Math" w:hAnsi="Cambria Math" w:cs="Times New Roman"/>
+                <w:lang w:val="es-CO"/>
+              </w:rPr>
+              <m:t>-3</m:t>
+            </m:r>
+          </m:e>
+        </m:d>
+        <m:r>
+          <w:rPr>
+            <w:rFonts w:ascii="Cambria Math" w:hAnsi="Cambria Math" w:cs="Times New Roman"/>
+            <w:lang w:val="es-CO"/>
+          </w:rPr>
+          <m:t>=0,</m:t>
+        </m:r>
+        <m:acc>
+          <m:accPr>
+            <m:chr m:val="̅"/>
+            <m:ctrlPr>
+              <w:rPr>
+                <w:rFonts w:ascii="Cambria Math" w:hAnsi="Cambria Math" w:cs="Times New Roman"/>
+                <w:i/>
+                <w:lang w:val="es-CO"/>
+              </w:rPr>
+            </m:ctrlPr>
+          </m:accPr>
+          <m:e>
+            <m:r>
+              <w:rPr>
+                <w:rFonts w:ascii="Cambria Math" w:hAnsi="Cambria Math" w:cs="Times New Roman"/>
+                <w:lang w:val="es-CO"/>
+              </w:rPr>
+              <m:t>1</m:t>
+            </m:r>
+          </m:e>
+        </m:acc>
+      </m:oMath>
+      <w:r>
+        <w:rPr>
+          <w:rFonts w:ascii="Times New Roman" w:hAnsi="Times New Roman" w:cs="Times New Roman"/>
+          <w:lang w:val="es-CO"/>
+        </w:rPr>
+        <w:t xml:space="preserve"> </w:t>
+      </w:r>
+    </w:p>
+    <w:p>
+      <w:pPr>
+        <w:rPr>
+          <w:rFonts w:ascii="Arial" w:hAnsi="Arial" w:cs="Arial"/>
+          <w:sz w:val="18"/>
+          <w:szCs w:val="18"/>
+          <w:lang w:val="es-ES_tradnl"/>
+        </w:rPr>
+      </w:pPr>
+    </w:p>
+    <w:p>
+      <w:pPr>
+        <w:rPr>
+          <w:rFonts w:ascii="Arial" w:hAnsi="Arial" w:cs="Arial"/>
+          <w:sz w:val="18"/>
+          <w:szCs w:val="18"/>
+          <w:lang w:val="es-ES_tradnl"/>
+        </w:rPr>
+      </w:pPr>
+    </w:p>
+    <w:p>
+      <w:pPr>
+        <w:rPr>
+          <w:rFonts w:ascii="Arial" w:hAnsi="Arial" w:cs="Arial"/>
           <w:sz w:val="18"/>
           <w:szCs w:val="18"/>
           <w:lang w:val="es-ES_tradnl"/>
@@ -4139,828 +3818,292 @@
       </w:r>
       <w:r>
         <w:rPr>
-          <w:rFonts w:ascii="Arial" w:hAnsi="Arial"/>
-          <w:sz w:val="18"/>
-          <w:szCs w:val="18"/>
-          <w:highlight w:val="green"/>
-          <w:lang w:val="es-ES_tradnl"/>
-        </w:rPr>
-        <w:t>Contenedor 2</w:t>
-      </w:r>
-      <w:r>
-        <w:rPr>
-          <w:rFonts w:ascii="Arial" w:hAnsi="Arial"/>
-          <w:sz w:val="18"/>
-          <w:szCs w:val="18"/>
-          <w:highlight w:val="green"/>
-          <w:lang w:val="es-ES_tradnl"/>
-        </w:rPr>
-        <w:t xml:space="preserve"> (</w:t>
-      </w:r>
-      <w:r>
-        <w:rPr>
-          <w:rFonts w:ascii="Arial" w:hAnsi="Arial"/>
+          <w:rFonts w:ascii="Arial" w:hAnsi="Arial" w:cs="Arial"/>
+          <w:sz w:val="18"/>
+          <w:szCs w:val="18"/>
+          <w:highlight w:val="yellow"/>
+          <w:lang w:val="es-ES_tradnl"/>
+        </w:rPr>
+        <w:t>Texto 3:</w:t>
+      </w:r>
+    </w:p>
+    <w:p>
+      <w:pPr>
+        <w:rPr>
+          <w:rFonts w:ascii="Times New Roman" w:hAnsi="Times New Roman" w:cs="Times New Roman"/>
+          <w:lang w:val="es-CO"/>
+        </w:rPr>
+      </w:pPr>
+      <m:oMath>
+        <m:r>
+          <w:rPr>
+            <w:rFonts w:ascii="Cambria Math" w:hAnsi="Cambria Math" w:cs="Times New Roman"/>
+          </w:rPr>
+          <m:t>g</m:t>
+        </m:r>
+        <m:d>
+          <m:dPr>
+            <m:ctrlPr>
+              <w:rPr>
+                <w:rFonts w:ascii="Cambria Math" w:hAnsi="Cambria Math" w:cs="Times New Roman"/>
+                <w:i/>
+              </w:rPr>
+            </m:ctrlPr>
+          </m:dPr>
+          <m:e>
+            <m:r>
+              <w:rPr>
+                <w:rFonts w:ascii="Cambria Math" w:hAnsi="Cambria Math" w:cs="Times New Roman"/>
+                <w:lang w:val="es-CO"/>
+              </w:rPr>
+              <m:t>1</m:t>
+            </m:r>
+          </m:e>
+        </m:d>
+        <m:r>
+          <w:rPr>
+            <w:rFonts w:ascii="Cambria Math" w:hAnsi="Cambria Math" w:cs="Times New Roman"/>
+            <w:lang w:val="es-CO"/>
+          </w:rPr>
+          <m:t>=1</m:t>
+        </m:r>
+      </m:oMath>
+      <w:r>
+        <w:rPr>
+          <w:rFonts w:ascii="Times New Roman" w:hAnsi="Times New Roman" w:cs="Times New Roman"/>
+          <w:lang w:val="es-CO"/>
+        </w:rPr>
+        <w:t xml:space="preserve"> </w:t>
+      </w:r>
+    </w:p>
+    <w:p>
+      <w:pPr>
+        <w:rPr>
+          <w:rFonts w:ascii="Arial" w:hAnsi="Arial" w:cs="Arial"/>
+          <w:sz w:val="18"/>
+          <w:szCs w:val="18"/>
+          <w:lang w:val="es-ES_tradnl"/>
+        </w:rPr>
+      </w:pPr>
+    </w:p>
+    <w:p>
+      <w:pPr>
+        <w:rPr>
+          <w:rFonts w:ascii="Arial" w:hAnsi="Arial" w:cs="Arial"/>
+          <w:sz w:val="18"/>
+          <w:szCs w:val="18"/>
+          <w:lang w:val="es-ES_tradnl"/>
+        </w:rPr>
+      </w:pPr>
+    </w:p>
+    <w:p>
+      <w:pPr>
+        <w:rPr>
+          <w:rFonts w:ascii="Arial" w:hAnsi="Arial" w:cs="Arial"/>
+          <w:sz w:val="18"/>
+          <w:szCs w:val="18"/>
+          <w:lang w:val="es-ES_tradnl"/>
+        </w:rPr>
+      </w:pPr>
+      <w:r>
+        <w:rPr>
+          <w:rFonts w:ascii="Arial" w:hAnsi="Arial" w:cs="Arial"/>
+          <w:sz w:val="18"/>
+          <w:szCs w:val="18"/>
+          <w:highlight w:val="yellow"/>
+          <w:lang w:val="es-ES_tradnl"/>
+        </w:rPr>
+        <w:t>Texto 4:</w:t>
+      </w:r>
+    </w:p>
+    <w:p>
+      <w:pPr>
+        <w:rPr>
+          <w:rFonts w:ascii="Arial" w:hAnsi="Arial" w:cs="Arial"/>
+          <w:sz w:val="18"/>
+          <w:szCs w:val="18"/>
+          <w:lang w:val="es-ES_tradnl"/>
+        </w:rPr>
+      </w:pPr>
+      <m:oMathPara>
+        <m:oMath>
+          <m:r>
+            <w:rPr>
+              <w:rFonts w:ascii="Cambria Math" w:hAnsi="Cambria Math" w:cs="Times New Roman"/>
+            </w:rPr>
+            <m:t>g</m:t>
+          </m:r>
+          <m:d>
+            <m:dPr>
+              <m:ctrlPr>
+                <w:rPr>
+                  <w:rFonts w:ascii="Cambria Math" w:hAnsi="Cambria Math" w:cs="Times New Roman"/>
+                  <w:i/>
+                </w:rPr>
+              </m:ctrlPr>
+            </m:dPr>
+            <m:e>
+              <m:r>
+                <w:rPr>
+                  <w:rFonts w:ascii="Cambria Math" w:hAnsi="Cambria Math" w:cs="Times New Roman"/>
+                  <w:lang w:val="es-CO"/>
+                </w:rPr>
+                <m:t>3</m:t>
+              </m:r>
+            </m:e>
+          </m:d>
+          <m:r>
+            <w:rPr>
+              <w:rFonts w:ascii="Cambria Math" w:hAnsi="Cambria Math" w:cs="Times New Roman"/>
+              <w:lang w:val="es-CO"/>
+            </w:rPr>
+            <m:t>=0,</m:t>
+          </m:r>
+          <m:acc>
+            <m:accPr>
+              <m:chr m:val="̅"/>
+              <m:ctrlPr>
+                <w:rPr>
+                  <w:rFonts w:ascii="Cambria Math" w:hAnsi="Cambria Math" w:cs="Times New Roman"/>
+                  <w:i/>
+                  <w:lang w:val="es-CO"/>
+                </w:rPr>
+              </m:ctrlPr>
+            </m:accPr>
+            <m:e>
+              <m:r>
+                <w:rPr>
+                  <w:rFonts w:ascii="Cambria Math" w:hAnsi="Cambria Math" w:cs="Times New Roman"/>
+                  <w:lang w:val="es-CO"/>
+                </w:rPr>
+                <m:t>1</m:t>
+              </m:r>
+            </m:e>
+          </m:acc>
+        </m:oMath>
+      </m:oMathPara>
+    </w:p>
+    <w:p>
+      <w:pPr>
+        <w:rPr>
+          <w:rFonts w:ascii="Arial" w:hAnsi="Arial" w:cs="Arial"/>
+          <w:sz w:val="18"/>
+          <w:szCs w:val="18"/>
+          <w:lang w:val="es-ES_tradnl"/>
+        </w:rPr>
+      </w:pPr>
+    </w:p>
+    <w:p>
+      <w:pPr>
+        <w:rPr>
+          <w:rFonts w:ascii="Arial" w:hAnsi="Arial" w:cs="Arial"/>
+          <w:sz w:val="18"/>
+          <w:szCs w:val="18"/>
+          <w:lang w:val="es-ES_tradnl"/>
+        </w:rPr>
+      </w:pPr>
+    </w:p>
+    <w:p>
+      <w:pPr>
+        <w:rPr>
+          <w:rFonts w:ascii="Arial" w:hAnsi="Arial" w:cs="Arial"/>
+          <w:sz w:val="18"/>
+          <w:szCs w:val="18"/>
+          <w:lang w:val="es-ES_tradnl"/>
+        </w:rPr>
+      </w:pPr>
+      <w:r>
+        <w:rPr>
+          <w:rFonts w:ascii="Arial" w:hAnsi="Arial" w:cs="Arial"/>
+          <w:sz w:val="18"/>
+          <w:szCs w:val="18"/>
+          <w:highlight w:val="green"/>
+          <w:lang w:val="es-ES_tradnl"/>
+        </w:rPr>
+        <w:t>Audio</w:t>
+      </w:r>
+      <w:r>
+        <w:rPr>
+          <w:rFonts w:ascii="Arial" w:hAnsi="Arial" w:cs="Arial"/>
+          <w:sz w:val="18"/>
+          <w:szCs w:val="18"/>
+          <w:highlight w:val="green"/>
+          <w:lang w:val="es-ES_tradnl"/>
+        </w:rPr>
+        <w:t xml:space="preserve"> </w:t>
+      </w:r>
+      <w:r>
+        <w:rPr>
+          <w:rFonts w:ascii="Arial" w:hAnsi="Arial" w:cs="Arial"/>
           <w:b/>
           <w:sz w:val="18"/>
           <w:szCs w:val="18"/>
           <w:highlight w:val="green"/>
           <w:lang w:val="es-ES_tradnl"/>
         </w:rPr>
-        <w:t>25</w:t>
-      </w:r>
-      <w:r>
-        <w:rPr>
-          <w:rFonts w:ascii="Arial" w:hAnsi="Arial"/>
-          <w:sz w:val="18"/>
-          <w:szCs w:val="18"/>
-          <w:highlight w:val="green"/>
-          <w:lang w:val="es-ES_tradnl"/>
-        </w:rPr>
-        <w:t xml:space="preserve"> caracteres máximo)</w:t>
-      </w:r>
-    </w:p>
-    <w:p>
-      <w:pPr>
-        <w:rPr>
-          <w:rFonts w:ascii="Arial" w:hAnsi="Arial" w:cs="Arial"/>
-          <w:sz w:val="18"/>
-          <w:szCs w:val="18"/>
-          <w:lang w:val="es-ES_tradnl"/>
-        </w:rPr>
-      </w:pPr>
-    </w:p>
-    <w:p>
-      <w:pPr>
-        <w:rPr>
-          <w:rFonts w:ascii="Arial" w:hAnsi="Arial" w:cs="Arial"/>
-          <w:sz w:val="18"/>
-          <w:szCs w:val="18"/>
-          <w:lang w:val="es-ES_tradnl"/>
-        </w:rPr>
-      </w:pPr>
-    </w:p>
-    <w:p>
-      <w:pPr>
-        <w:rPr>
-          <w:rFonts w:ascii="Arial" w:hAnsi="Arial" w:cs="Arial"/>
-          <w:sz w:val="18"/>
-          <w:szCs w:val="18"/>
-          <w:lang w:val="es-ES_tradnl"/>
-        </w:rPr>
-      </w:pPr>
-      <w:r>
-        <w:rPr>
-          <w:rFonts w:ascii="Arial" w:hAnsi="Arial"/>
-          <w:b/>
-          <w:color w:val="FF0000"/>
-          <w:sz w:val="18"/>
-          <w:szCs w:val="18"/>
-          <w:lang w:val="es-ES_tradnl"/>
-        </w:rPr>
-        <w:t>*</w:t>
-      </w:r>
-      <w:r>
-        <w:rPr>
-          <w:rFonts w:ascii="Arial" w:hAnsi="Arial"/>
-          <w:color w:val="FF0000"/>
-          <w:sz w:val="18"/>
-          <w:szCs w:val="18"/>
+        <w:t>opcional</w:t>
+      </w:r>
+      <w:r>
+        <w:rPr>
+          <w:rFonts w:ascii="Arial" w:hAnsi="Arial" w:cs="Arial"/>
+          <w:sz w:val="18"/>
+          <w:szCs w:val="18"/>
+          <w:highlight w:val="green"/>
           <w:lang w:val="es-ES_tradnl"/>
         </w:rPr>
         <w:t xml:space="preserve"> </w:t>
       </w:r>
       <w:r>
         <w:rPr>
-          <w:rFonts w:ascii="Arial" w:hAnsi="Arial" w:cs="Arial"/>
-          <w:sz w:val="18"/>
-          <w:szCs w:val="18"/>
-          <w:highlight w:val="green"/>
-          <w:lang w:val="es-ES_tradnl"/>
-        </w:rPr>
-        <w:t xml:space="preserve">Respuestas </w:t>
-      </w:r>
-      <w:r>
-        <w:rPr>
-          <w:rFonts w:ascii="Arial" w:hAnsi="Arial"/>
-          <w:sz w:val="18"/>
-          <w:szCs w:val="18"/>
-          <w:highlight w:val="green"/>
-          <w:lang w:val="es-ES_tradnl"/>
-        </w:rPr>
-        <w:t>(mín. 1 – máx. 3)</w:t>
-      </w:r>
-    </w:p>
-    <w:p>
-      <w:pPr>
-        <w:rPr>
-          <w:rFonts w:ascii="Arial" w:hAnsi="Arial" w:cs="Arial"/>
-          <w:sz w:val="18"/>
-          <w:szCs w:val="18"/>
-          <w:lang w:val="es-ES_tradnl"/>
-        </w:rPr>
-      </w:pPr>
-      <w:r>
-        <w:rPr>
-          <w:rFonts w:ascii="Arial" w:hAnsi="Arial"/>
-          <w:b/>
-          <w:color w:val="FF0000"/>
-          <w:sz w:val="18"/>
-          <w:szCs w:val="18"/>
-          <w:lang w:val="es-ES_tradnl"/>
-        </w:rPr>
-        <w:t>*</w:t>
-      </w:r>
-      <w:r>
-        <w:rPr>
-          <w:rFonts w:ascii="Arial" w:hAnsi="Arial"/>
-          <w:color w:val="FF0000"/>
-          <w:sz w:val="18"/>
-          <w:szCs w:val="18"/>
-          <w:lang w:val="es-ES_tradnl"/>
-        </w:rPr>
-        <w:t xml:space="preserve"> </w:t>
-      </w:r>
-      <w:r>
-        <w:rPr>
-          <w:rFonts w:ascii="Arial" w:hAnsi="Arial" w:cs="Arial"/>
-          <w:sz w:val="18"/>
-          <w:szCs w:val="18"/>
-          <w:highlight w:val="yellow"/>
-          <w:lang w:val="es-ES_tradnl"/>
-        </w:rPr>
-        <w:t>Imagen</w:t>
-      </w:r>
-      <w:r>
-        <w:rPr>
-          <w:rFonts w:ascii="Arial" w:hAnsi="Arial" w:cs="Arial"/>
-          <w:sz w:val="18"/>
-          <w:szCs w:val="18"/>
-          <w:highlight w:val="yellow"/>
-          <w:lang w:val="es-ES_tradnl"/>
-        </w:rPr>
-        <w:t xml:space="preserve"> </w:t>
-      </w:r>
-      <w:r>
-        <w:rPr>
-          <w:rFonts w:ascii="Arial" w:hAnsi="Arial" w:cs="Arial"/>
-          <w:sz w:val="18"/>
-          <w:szCs w:val="18"/>
-          <w:highlight w:val="yellow"/>
-          <w:lang w:val="es-ES_tradnl"/>
-        </w:rPr>
-        <w:t>1</w:t>
-      </w:r>
-    </w:p>
-    <w:p>
-      <w:pPr>
-        <w:ind w:left="567"/>
-        <w:rPr>
-          <w:rFonts w:ascii="Arial" w:hAnsi="Arial" w:cs="Arial"/>
-          <w:sz w:val="18"/>
-          <w:szCs w:val="18"/>
-          <w:lang w:val="es-ES_tradnl"/>
-        </w:rPr>
-      </w:pPr>
-      <w:r>
-        <w:rPr>
-          <w:rFonts w:ascii="Arial" w:hAnsi="Arial"/>
-          <w:b/>
-          <w:color w:val="FF0000"/>
-          <w:sz w:val="18"/>
-          <w:szCs w:val="18"/>
-          <w:lang w:val="es-ES_tradnl"/>
-        </w:rPr>
-        <w:t>*</w:t>
-      </w:r>
-      <w:r>
-        <w:rPr>
-          <w:rFonts w:ascii="Arial" w:hAnsi="Arial"/>
-          <w:sz w:val="18"/>
-          <w:szCs w:val="18"/>
-          <w:lang w:val="es-ES_tradnl"/>
-        </w:rPr>
-        <w:t xml:space="preserve"> </w:t>
-      </w:r>
-      <w:r>
-        <w:rPr>
-          <w:rFonts w:ascii="Arial" w:hAnsi="Arial" w:cs="Arial"/>
-          <w:sz w:val="18"/>
-          <w:szCs w:val="18"/>
-          <w:highlight w:val="yellow"/>
-          <w:lang w:val="es-ES_tradnl"/>
-        </w:rPr>
-        <w:t>Nombre de archivo Shutterstock o descripción de ilustración a crear</w:t>
-      </w:r>
-    </w:p>
-    <w:p>
-      <w:pPr>
-        <w:ind w:left="709"/>
-        <w:rPr>
-          <w:rFonts w:ascii="Arial" w:hAnsi="Arial" w:cs="Arial"/>
-          <w:sz w:val="18"/>
-          <w:szCs w:val="18"/>
-          <w:lang w:val="es-ES_tradnl"/>
-        </w:rPr>
-      </w:pPr>
-      <w:r>
-        <w:rPr>
-          <w:rFonts w:ascii="Arial" w:hAnsi="Arial" w:cs="Arial"/>
-          <w:noProof/>
-          <w:sz w:val="18"/>
-          <w:szCs w:val="18"/>
-          <w:lang w:val="es-CO" w:eastAsia="ko-KR"/>
-        </w:rPr>
-        <w:lastRenderedPageBreak/>
-        <w:drawing>
-          <wp:inline distT="0" distB="0" distL="0" distR="0" wp14:anchorId="3D76786B" wp14:editId="257A806E">
-            <wp:extent cx="2113810" cy="2361121"/>
-            <wp:effectExtent l="0" t="0" r="1270" b="1270"/>
-            <wp:docPr id="4" name="Imagen 4"/>
-            <wp:cNvGraphicFramePr>
-              <a:graphicFrameLocks xmlns:a="http://schemas.openxmlformats.org/drawingml/2006/main" noChangeAspect="1"/>
-            </wp:cNvGraphicFramePr>
-            <a:graphic xmlns:a="http://schemas.openxmlformats.org/drawingml/2006/main">
-              <a:graphicData uri="http://schemas.openxmlformats.org/drawingml/2006/picture">
-                <pic:pic xmlns:pic="http://schemas.openxmlformats.org/drawingml/2006/picture">
-                  <pic:nvPicPr>
-                    <pic:cNvPr id="4" name="MA_10_01_CO_REC140_F4.jpg"/>
-                    <pic:cNvPicPr/>
-                  </pic:nvPicPr>
-                  <pic:blipFill>
-                    <a:blip r:embed="rId7">
-                      <a:extLst>
-                        <a:ext uri="{28A0092B-C50C-407E-A947-70E740481C1C}">
-                          <a14:useLocalDpi xmlns:a14="http://schemas.microsoft.com/office/drawing/2010/main" val="0"/>
-                        </a:ext>
-                      </a:extLst>
-                    </a:blip>
-                    <a:stretch>
-                      <a:fillRect/>
-                    </a:stretch>
-                  </pic:blipFill>
-                  <pic:spPr>
-                    <a:xfrm>
-                      <a:off x="0" y="0"/>
-                      <a:ext cx="2120333" cy="2368407"/>
-                    </a:xfrm>
-                    <a:prstGeom prst="rect">
-                      <a:avLst/>
-                    </a:prstGeom>
-                  </pic:spPr>
-                </pic:pic>
-              </a:graphicData>
-            </a:graphic>
-          </wp:inline>
-        </w:drawing>
-      </w:r>
-    </w:p>
-    <w:p>
-      <w:pPr>
-        <w:ind w:left="567"/>
-        <w:rPr>
-          <w:rFonts w:ascii="Arial" w:hAnsi="Arial" w:cs="Arial"/>
-          <w:sz w:val="18"/>
-          <w:szCs w:val="18"/>
-          <w:lang w:val="es-ES_tradnl"/>
-        </w:rPr>
-      </w:pPr>
-      <w:r>
-        <w:rPr>
-          <w:rFonts w:ascii="Arial" w:hAnsi="Arial"/>
-          <w:b/>
-          <w:color w:val="FF0000"/>
-          <w:sz w:val="18"/>
-          <w:szCs w:val="18"/>
-          <w:lang w:val="es-ES_tradnl"/>
-        </w:rPr>
-        <w:t>*</w:t>
-      </w:r>
-      <w:r>
-        <w:rPr>
-          <w:rFonts w:ascii="Arial" w:hAnsi="Arial"/>
-          <w:sz w:val="18"/>
-          <w:szCs w:val="18"/>
-          <w:lang w:val="es-ES_tradnl"/>
-        </w:rPr>
-        <w:t xml:space="preserve"> </w:t>
-      </w:r>
-      <w:r>
-        <w:rPr>
-          <w:rFonts w:ascii="Arial" w:hAnsi="Arial" w:cs="Arial"/>
-          <w:sz w:val="18"/>
-          <w:szCs w:val="18"/>
-          <w:highlight w:val="yellow"/>
-          <w:lang w:val="es-ES_tradnl"/>
-        </w:rPr>
-        <w:t>Nombre de archivo codificado (ejemplo, CI_S3_G1_REC10_F1)</w:t>
-      </w:r>
-    </w:p>
-    <w:p>
-      <w:pPr>
-        <w:ind w:left="709"/>
-        <w:rPr>
-          <w:rFonts w:ascii="Arial" w:hAnsi="Arial" w:cs="Arial"/>
-          <w:sz w:val="18"/>
-          <w:szCs w:val="18"/>
-          <w:lang w:val="es-ES_tradnl"/>
-        </w:rPr>
-      </w:pPr>
-      <w:r>
-        <w:rPr>
-          <w:rFonts w:ascii="Arial" w:hAnsi="Arial" w:cs="Arial"/>
-          <w:sz w:val="18"/>
-          <w:szCs w:val="18"/>
-          <w:lang w:val="es-ES_tradnl"/>
-        </w:rPr>
-        <w:t>MA_10_01_CO_REC140_F</w:t>
-      </w:r>
-      <w:r>
-        <w:rPr>
-          <w:rFonts w:ascii="Arial" w:hAnsi="Arial" w:cs="Arial"/>
-          <w:sz w:val="18"/>
-          <w:szCs w:val="18"/>
-          <w:lang w:val="es-ES_tradnl"/>
-        </w:rPr>
-        <w:t>4</w:t>
-      </w:r>
-    </w:p>
-    <w:p>
-      <w:pPr>
-        <w:rPr>
-          <w:rFonts w:ascii="Arial" w:hAnsi="Arial" w:cs="Arial"/>
-          <w:sz w:val="18"/>
-          <w:szCs w:val="18"/>
-          <w:lang w:val="es-ES_tradnl"/>
-        </w:rPr>
-      </w:pPr>
-    </w:p>
-    <w:p>
-      <w:pPr>
-        <w:rPr>
-          <w:rFonts w:ascii="Arial" w:hAnsi="Arial" w:cs="Arial"/>
-          <w:sz w:val="18"/>
-          <w:szCs w:val="18"/>
-          <w:lang w:val="es-ES_tradnl"/>
-        </w:rPr>
-      </w:pPr>
-      <w:r>
-        <w:rPr>
-          <w:rFonts w:ascii="Arial" w:hAnsi="Arial" w:cs="Arial"/>
-          <w:sz w:val="18"/>
-          <w:szCs w:val="18"/>
-          <w:highlight w:val="yellow"/>
-          <w:lang w:val="es-ES_tradnl"/>
-        </w:rPr>
-        <w:t>Imagen</w:t>
-      </w:r>
-      <w:r>
-        <w:rPr>
-          <w:rFonts w:ascii="Arial" w:hAnsi="Arial" w:cs="Arial"/>
-          <w:sz w:val="18"/>
-          <w:szCs w:val="18"/>
-          <w:highlight w:val="yellow"/>
-          <w:lang w:val="es-ES_tradnl"/>
-        </w:rPr>
-        <w:t xml:space="preserve"> </w:t>
-      </w:r>
-      <w:r>
-        <w:rPr>
-          <w:rFonts w:ascii="Arial" w:hAnsi="Arial" w:cs="Arial"/>
-          <w:sz w:val="18"/>
-          <w:szCs w:val="18"/>
-          <w:highlight w:val="yellow"/>
-          <w:lang w:val="es-ES_tradnl"/>
-        </w:rPr>
-        <w:t>2</w:t>
-      </w:r>
-    </w:p>
-    <w:p>
-      <w:pPr>
-        <w:ind w:left="567"/>
-        <w:rPr>
-          <w:rFonts w:ascii="Arial" w:hAnsi="Arial" w:cs="Arial"/>
-          <w:sz w:val="18"/>
-          <w:szCs w:val="18"/>
-          <w:lang w:val="es-ES_tradnl"/>
-        </w:rPr>
-      </w:pPr>
-      <w:r>
-        <w:rPr>
-          <w:rFonts w:ascii="Arial" w:hAnsi="Arial"/>
-          <w:b/>
-          <w:color w:val="FF0000"/>
-          <w:sz w:val="18"/>
-          <w:szCs w:val="18"/>
-          <w:lang w:val="es-ES_tradnl"/>
-        </w:rPr>
-        <w:t>*</w:t>
-      </w:r>
-      <w:r>
-        <w:rPr>
-          <w:rFonts w:ascii="Arial" w:hAnsi="Arial"/>
-          <w:sz w:val="18"/>
-          <w:szCs w:val="18"/>
-          <w:lang w:val="es-ES_tradnl"/>
-        </w:rPr>
-        <w:t xml:space="preserve"> </w:t>
-      </w:r>
-      <w:r>
-        <w:rPr>
-          <w:rFonts w:ascii="Arial" w:hAnsi="Arial" w:cs="Arial"/>
-          <w:sz w:val="18"/>
-          <w:szCs w:val="18"/>
-          <w:highlight w:val="yellow"/>
-          <w:lang w:val="es-ES_tradnl"/>
-        </w:rPr>
-        <w:t>Nombre de archivo Shutterstock o descripción de ilustración a crear</w:t>
-      </w:r>
-    </w:p>
-    <w:p>
-      <w:pPr>
-        <w:ind w:left="709"/>
-        <w:rPr>
-          <w:rFonts w:ascii="Arial" w:hAnsi="Arial" w:cs="Arial"/>
-          <w:sz w:val="18"/>
-          <w:szCs w:val="18"/>
-          <w:lang w:val="es-ES_tradnl"/>
-        </w:rPr>
-      </w:pPr>
-      <w:r>
-        <w:rPr>
-          <w:rFonts w:ascii="Arial" w:hAnsi="Arial" w:cs="Arial"/>
-          <w:noProof/>
-          <w:sz w:val="18"/>
-          <w:szCs w:val="18"/>
-          <w:lang w:val="es-CO" w:eastAsia="ko-KR"/>
-        </w:rPr>
-        <w:drawing>
-          <wp:inline distT="0" distB="0" distL="0" distR="0" wp14:anchorId="72C64D18" wp14:editId="04BC58EA">
-            <wp:extent cx="2059751" cy="2300737"/>
-            <wp:effectExtent l="0" t="0" r="0" b="4445"/>
-            <wp:docPr id="5" name="Imagen 5"/>
-            <wp:cNvGraphicFramePr>
-              <a:graphicFrameLocks xmlns:a="http://schemas.openxmlformats.org/drawingml/2006/main" noChangeAspect="1"/>
-            </wp:cNvGraphicFramePr>
-            <a:graphic xmlns:a="http://schemas.openxmlformats.org/drawingml/2006/main">
-              <a:graphicData uri="http://schemas.openxmlformats.org/drawingml/2006/picture">
-                <pic:pic xmlns:pic="http://schemas.openxmlformats.org/drawingml/2006/picture">
-                  <pic:nvPicPr>
-                    <pic:cNvPr id="5" name="MA_10_01_CO_REC140_F5.jpg"/>
-                    <pic:cNvPicPr/>
-                  </pic:nvPicPr>
-                  <pic:blipFill>
-                    <a:blip r:embed="rId8">
-                      <a:extLst>
-                        <a:ext uri="{28A0092B-C50C-407E-A947-70E740481C1C}">
-                          <a14:useLocalDpi xmlns:a14="http://schemas.microsoft.com/office/drawing/2010/main" val="0"/>
-                        </a:ext>
-                      </a:extLst>
-                    </a:blip>
-                    <a:stretch>
-                      <a:fillRect/>
-                    </a:stretch>
-                  </pic:blipFill>
-                  <pic:spPr>
-                    <a:xfrm>
-                      <a:off x="0" y="0"/>
-                      <a:ext cx="2070555" cy="2312805"/>
-                    </a:xfrm>
-                    <a:prstGeom prst="rect">
-                      <a:avLst/>
-                    </a:prstGeom>
-                  </pic:spPr>
-                </pic:pic>
-              </a:graphicData>
-            </a:graphic>
-          </wp:inline>
-        </w:drawing>
-      </w:r>
-    </w:p>
-    <w:p>
-      <w:pPr>
-        <w:ind w:left="709"/>
-        <w:rPr>
-          <w:rFonts w:ascii="Arial" w:hAnsi="Arial" w:cs="Arial"/>
-          <w:sz w:val="18"/>
-          <w:szCs w:val="18"/>
-          <w:lang w:val="es-ES_tradnl"/>
-        </w:rPr>
-      </w:pPr>
-    </w:p>
-    <w:p>
-      <w:pPr>
-        <w:ind w:left="567"/>
-        <w:rPr>
-          <w:rFonts w:ascii="Arial" w:hAnsi="Arial" w:cs="Arial"/>
-          <w:sz w:val="18"/>
-          <w:szCs w:val="18"/>
-          <w:lang w:val="es-ES_tradnl"/>
-        </w:rPr>
-      </w:pPr>
-      <w:r>
-        <w:rPr>
-          <w:rFonts w:ascii="Arial" w:hAnsi="Arial"/>
-          <w:b/>
-          <w:color w:val="FF0000"/>
-          <w:sz w:val="18"/>
-          <w:szCs w:val="18"/>
-          <w:lang w:val="es-ES_tradnl"/>
-        </w:rPr>
-        <w:t>*</w:t>
-      </w:r>
-      <w:r>
-        <w:rPr>
-          <w:rFonts w:ascii="Arial" w:hAnsi="Arial"/>
-          <w:sz w:val="18"/>
-          <w:szCs w:val="18"/>
-          <w:lang w:val="es-ES_tradnl"/>
-        </w:rPr>
-        <w:t xml:space="preserve"> </w:t>
-      </w:r>
-      <w:r>
-        <w:rPr>
-          <w:rFonts w:ascii="Arial" w:hAnsi="Arial" w:cs="Arial"/>
-          <w:sz w:val="18"/>
-          <w:szCs w:val="18"/>
-          <w:highlight w:val="yellow"/>
-          <w:lang w:val="es-ES_tradnl"/>
-        </w:rPr>
-        <w:t>Nombre de archivo codificado (ejemplo, CI_S3_G1_REC10_F1)</w:t>
-      </w:r>
-    </w:p>
-    <w:p>
-      <w:pPr>
-        <w:ind w:left="709"/>
-        <w:rPr>
-          <w:rFonts w:ascii="Arial" w:hAnsi="Arial" w:cs="Arial"/>
-          <w:sz w:val="18"/>
-          <w:szCs w:val="18"/>
-          <w:lang w:val="es-ES_tradnl"/>
-        </w:rPr>
-      </w:pPr>
-      <w:r>
-        <w:rPr>
-          <w:rFonts w:ascii="Arial" w:hAnsi="Arial" w:cs="Arial"/>
-          <w:sz w:val="18"/>
-          <w:szCs w:val="18"/>
-          <w:lang w:val="es-ES_tradnl"/>
-        </w:rPr>
-        <w:t>MA_10_01_CO_REC140_F</w:t>
-      </w:r>
-      <w:r>
-        <w:rPr>
-          <w:rFonts w:ascii="Arial" w:hAnsi="Arial" w:cs="Arial"/>
-          <w:sz w:val="18"/>
-          <w:szCs w:val="18"/>
-          <w:lang w:val="es-ES_tradnl"/>
-        </w:rPr>
-        <w:t>5</w:t>
-      </w:r>
-    </w:p>
-    <w:p>
-      <w:pPr>
-        <w:ind w:left="709"/>
-        <w:rPr>
-          <w:rFonts w:ascii="Arial" w:hAnsi="Arial" w:cs="Arial"/>
-          <w:sz w:val="18"/>
-          <w:szCs w:val="18"/>
-          <w:lang w:val="es-ES_tradnl"/>
-        </w:rPr>
-      </w:pPr>
-    </w:p>
-    <w:p>
-      <w:pPr>
-        <w:rPr>
-          <w:rFonts w:ascii="Arial" w:hAnsi="Arial" w:cs="Arial"/>
-          <w:sz w:val="18"/>
-          <w:szCs w:val="18"/>
-          <w:lang w:val="es-ES_tradnl"/>
-        </w:rPr>
-      </w:pPr>
-      <w:r>
-        <w:rPr>
-          <w:rFonts w:ascii="Arial" w:hAnsi="Arial" w:cs="Arial"/>
-          <w:sz w:val="18"/>
-          <w:szCs w:val="18"/>
-          <w:highlight w:val="yellow"/>
-          <w:lang w:val="es-ES_tradnl"/>
-        </w:rPr>
-        <w:t>Imagen</w:t>
-      </w:r>
-      <w:r>
-        <w:rPr>
-          <w:rFonts w:ascii="Arial" w:hAnsi="Arial" w:cs="Arial"/>
-          <w:sz w:val="18"/>
-          <w:szCs w:val="18"/>
-          <w:highlight w:val="yellow"/>
-          <w:lang w:val="es-ES_tradnl"/>
-        </w:rPr>
-        <w:t xml:space="preserve"> </w:t>
-      </w:r>
-      <w:r>
-        <w:rPr>
-          <w:rFonts w:ascii="Arial" w:hAnsi="Arial" w:cs="Arial"/>
-          <w:sz w:val="18"/>
-          <w:szCs w:val="18"/>
-          <w:highlight w:val="yellow"/>
-          <w:lang w:val="es-ES_tradnl"/>
-        </w:rPr>
-        <w:t>3</w:t>
-      </w:r>
-    </w:p>
-    <w:p>
-      <w:pPr>
-        <w:ind w:left="567"/>
-        <w:rPr>
-          <w:rFonts w:ascii="Arial" w:hAnsi="Arial" w:cs="Arial"/>
-          <w:sz w:val="18"/>
-          <w:szCs w:val="18"/>
-          <w:lang w:val="es-ES_tradnl"/>
-        </w:rPr>
-      </w:pPr>
-      <w:r>
-        <w:rPr>
-          <w:rFonts w:ascii="Arial" w:hAnsi="Arial"/>
-          <w:b/>
-          <w:color w:val="FF0000"/>
-          <w:sz w:val="18"/>
-          <w:szCs w:val="18"/>
-          <w:lang w:val="es-ES_tradnl"/>
-        </w:rPr>
-        <w:t>*</w:t>
-      </w:r>
-      <w:r>
-        <w:rPr>
-          <w:rFonts w:ascii="Arial" w:hAnsi="Arial"/>
-          <w:sz w:val="18"/>
-          <w:szCs w:val="18"/>
-          <w:lang w:val="es-ES_tradnl"/>
-        </w:rPr>
-        <w:t xml:space="preserve"> </w:t>
-      </w:r>
-      <w:r>
-        <w:rPr>
-          <w:rFonts w:ascii="Arial" w:hAnsi="Arial" w:cs="Arial"/>
-          <w:sz w:val="18"/>
-          <w:szCs w:val="18"/>
-          <w:highlight w:val="yellow"/>
-          <w:lang w:val="es-ES_tradnl"/>
-        </w:rPr>
-        <w:t>Nombre de archivo Shutterstock o descripción de ilustración a crear</w:t>
-      </w:r>
-    </w:p>
-    <w:p>
-      <w:pPr>
-        <w:ind w:left="709"/>
-        <w:rPr>
-          <w:rFonts w:ascii="Arial" w:hAnsi="Arial" w:cs="Arial"/>
-          <w:sz w:val="18"/>
-          <w:szCs w:val="18"/>
-          <w:lang w:val="es-ES_tradnl"/>
-        </w:rPr>
-      </w:pPr>
-      <w:r>
-        <w:rPr>
-          <w:rFonts w:ascii="Arial" w:hAnsi="Arial" w:cs="Arial"/>
-          <w:noProof/>
-          <w:sz w:val="18"/>
-          <w:szCs w:val="18"/>
-          <w:lang w:val="es-CO" w:eastAsia="ko-KR"/>
-        </w:rPr>
-        <w:drawing>
-          <wp:inline distT="0" distB="0" distL="0" distR="0" wp14:anchorId="70D4B024" wp14:editId="03156CCB">
-            <wp:extent cx="2343150" cy="352425"/>
-            <wp:effectExtent l="0" t="0" r="0" b="9525"/>
-            <wp:docPr id="6" name="Imagen 6"/>
-            <wp:cNvGraphicFramePr>
-              <a:graphicFrameLocks xmlns:a="http://schemas.openxmlformats.org/drawingml/2006/main" noChangeAspect="1"/>
-            </wp:cNvGraphicFramePr>
-            <a:graphic xmlns:a="http://schemas.openxmlformats.org/drawingml/2006/main">
-              <a:graphicData uri="http://schemas.openxmlformats.org/drawingml/2006/picture">
-                <pic:pic xmlns:pic="http://schemas.openxmlformats.org/drawingml/2006/picture">
-                  <pic:nvPicPr>
-                    <pic:cNvPr id="6" name="MA_10_01_CO_REC140_F6.jpg"/>
-                    <pic:cNvPicPr/>
-                  </pic:nvPicPr>
-                  <pic:blipFill>
-                    <a:blip r:embed="rId9">
-                      <a:extLst>
-                        <a:ext uri="{28A0092B-C50C-407E-A947-70E740481C1C}">
-                          <a14:useLocalDpi xmlns:a14="http://schemas.microsoft.com/office/drawing/2010/main" val="0"/>
-                        </a:ext>
-                      </a:extLst>
-                    </a:blip>
-                    <a:stretch>
-                      <a:fillRect/>
-                    </a:stretch>
-                  </pic:blipFill>
-                  <pic:spPr>
-                    <a:xfrm>
-                      <a:off x="0" y="0"/>
-                      <a:ext cx="2343150" cy="352425"/>
-                    </a:xfrm>
-                    <a:prstGeom prst="rect">
-                      <a:avLst/>
-                    </a:prstGeom>
-                  </pic:spPr>
-                </pic:pic>
-              </a:graphicData>
-            </a:graphic>
-          </wp:inline>
-        </w:drawing>
-      </w:r>
-    </w:p>
-    <w:p>
-      <w:pPr>
-        <w:ind w:left="709"/>
-        <w:rPr>
-          <w:rFonts w:ascii="Arial" w:hAnsi="Arial" w:cs="Arial"/>
-          <w:sz w:val="18"/>
-          <w:szCs w:val="18"/>
-          <w:lang w:val="es-ES_tradnl"/>
-        </w:rPr>
-      </w:pPr>
-    </w:p>
-    <w:p>
-      <w:pPr>
-        <w:ind w:left="567"/>
-        <w:rPr>
-          <w:rFonts w:ascii="Arial" w:hAnsi="Arial" w:cs="Arial"/>
-          <w:sz w:val="18"/>
-          <w:szCs w:val="18"/>
-          <w:lang w:val="es-ES_tradnl"/>
-        </w:rPr>
-      </w:pPr>
-      <w:r>
-        <w:rPr>
-          <w:rFonts w:ascii="Arial" w:hAnsi="Arial"/>
-          <w:b/>
-          <w:color w:val="FF0000"/>
-          <w:sz w:val="18"/>
-          <w:szCs w:val="18"/>
-          <w:lang w:val="es-ES_tradnl"/>
-        </w:rPr>
-        <w:t>*</w:t>
-      </w:r>
-      <w:r>
-        <w:rPr>
-          <w:rFonts w:ascii="Arial" w:hAnsi="Arial"/>
-          <w:sz w:val="18"/>
-          <w:szCs w:val="18"/>
-          <w:lang w:val="es-ES_tradnl"/>
-        </w:rPr>
-        <w:t xml:space="preserve"> </w:t>
-      </w:r>
-      <w:r>
-        <w:rPr>
-          <w:rFonts w:ascii="Arial" w:hAnsi="Arial" w:cs="Arial"/>
-          <w:sz w:val="18"/>
-          <w:szCs w:val="18"/>
-          <w:highlight w:val="yellow"/>
-          <w:lang w:val="es-ES_tradnl"/>
-        </w:rPr>
-        <w:t>Nombre de archivo codificado (ejemplo, CI_S3_G1_REC10_F1)</w:t>
-      </w:r>
-    </w:p>
-    <w:p>
-      <w:pPr>
-        <w:ind w:left="709"/>
-        <w:rPr>
-          <w:rFonts w:ascii="Arial" w:hAnsi="Arial" w:cs="Arial"/>
-          <w:sz w:val="18"/>
-          <w:szCs w:val="18"/>
-          <w:lang w:val="es-ES_tradnl"/>
-        </w:rPr>
-      </w:pPr>
-      <w:r>
-        <w:rPr>
-          <w:rFonts w:ascii="Arial" w:hAnsi="Arial" w:cs="Arial"/>
-          <w:sz w:val="18"/>
-          <w:szCs w:val="18"/>
-          <w:lang w:val="es-ES_tradnl"/>
-        </w:rPr>
-        <w:t>MA_10_01_CO_REC140_F</w:t>
-      </w:r>
-      <w:r>
-        <w:rPr>
-          <w:rFonts w:ascii="Arial" w:hAnsi="Arial" w:cs="Arial"/>
-          <w:sz w:val="18"/>
-          <w:szCs w:val="18"/>
-          <w:lang w:val="es-ES_tradnl"/>
-        </w:rPr>
-        <w:t>6</w:t>
-      </w:r>
-    </w:p>
-    <w:p>
-      <w:pPr>
-        <w:ind w:left="709"/>
-        <w:rPr>
-          <w:rFonts w:ascii="Arial" w:hAnsi="Arial" w:cs="Arial"/>
-          <w:sz w:val="18"/>
-          <w:szCs w:val="18"/>
-          <w:lang w:val="es-ES_tradnl"/>
-        </w:rPr>
-      </w:pPr>
+          <w:rFonts w:ascii="Arial" w:hAnsi="Arial"/>
+          <w:sz w:val="18"/>
+          <w:szCs w:val="18"/>
+          <w:highlight w:val="green"/>
+          <w:lang w:val="es-ES_tradnl"/>
+        </w:rPr>
+        <w:t>(</w:t>
+      </w:r>
+      <w:r>
+        <w:rPr>
+          <w:rFonts w:ascii="Arial" w:hAnsi="Arial"/>
+          <w:sz w:val="18"/>
+          <w:szCs w:val="18"/>
+          <w:highlight w:val="green"/>
+          <w:lang w:val="es-ES_tradnl"/>
+        </w:rPr>
+        <w:t>nombre del archivo .mp3</w:t>
+      </w:r>
+      <w:r>
+        <w:rPr>
+          <w:rFonts w:ascii="Arial" w:hAnsi="Arial"/>
+          <w:sz w:val="18"/>
+          <w:szCs w:val="18"/>
+          <w:highlight w:val="green"/>
+          <w:lang w:val="es-ES_tradnl"/>
+        </w:rPr>
+        <w:t>)</w:t>
+      </w:r>
+    </w:p>
+    <w:p>
+      <w:pPr>
+        <w:rPr>
+          <w:rFonts w:ascii="Arial" w:hAnsi="Arial" w:cs="Arial"/>
+          <w:sz w:val="18"/>
+          <w:szCs w:val="18"/>
+          <w:lang w:val="es-ES_tradnl"/>
+        </w:rPr>
+      </w:pPr>
+      <w:r>
+        <w:rPr>
+          <w:rFonts w:ascii="Arial" w:hAnsi="Arial" w:cs="Arial"/>
+          <w:sz w:val="18"/>
+          <w:szCs w:val="18"/>
+          <w:lang w:val="es-ES_tradnl"/>
+        </w:rPr>
+        <w:t>N</w:t>
+      </w:r>
+      <w:bookmarkStart w:id="0" w:name="_GoBack"/>
+      <w:bookmarkEnd w:id="0"/>
     </w:p>
     <w:sectPr>
       <w:pgSz w:w="11900" w:h="16840"/>
@@ -5414,16 +4557,6 @@
       <w:contextualSpacing/>
     </w:pPr>
   </w:style>
-  <w:style w:type="character" w:styleId="Textodelmarcadordeposicin">
-    <w:name w:val="Placeholder Text"/>
-    <w:basedOn w:val="Fuentedeprrafopredeter"/>
-    <w:uiPriority w:val="99"/>
-    <w:semiHidden/>
-    <w:rsid w:val="00C36AEF"/>
-    <w:rPr>
-      <w:color w:val="808080"/>
-    </w:rPr>
-  </w:style>
 </w:styles>
 </file>
 

</xml_diff>